<commit_message>
Normalizar ARTICULOS / Cierres
</commit_message>
<xml_diff>
--- a/limpias/0025.docx
+++ b/limpias/0025.docx
@@ -1,12 +1,13 @@
 
 <file path=word/document.xml><?xml version="1.0" encoding="utf-8"?>
-<w:document xmlns:wpc="http://schemas.microsoft.com/office/word/2010/wordprocessingCanvas" xmlns:cx="http://schemas.microsoft.com/office/drawing/2014/chartex" xmlns:mc="http://schemas.openxmlformats.org/markup-compatibility/2006" xmlns:o="urn:schemas-microsoft-com:office:office" xmlns:r="http://schemas.openxmlformats.org/officeDocument/2006/relationships" xmlns:m="http://schemas.openxmlformats.org/officeDocument/2006/math" xmlns:v="urn:schemas-microsoft-com:vml" xmlns:wp14="http://schemas.microsoft.com/office/word/2010/wordprocessingDrawing" xmlns:wp="http://schemas.openxmlformats.org/drawingml/2006/wordprocessingDrawing" xmlns:w10="urn:schemas-microsoft-com:office:word" xmlns:w="http://schemas.openxmlformats.org/wordprocessingml/2006/main" xmlns:w14="http://schemas.microsoft.com/office/word/2010/wordml" xmlns:w15="http://schemas.microsoft.com/office/word/2012/wordml" xmlns:w16se="http://schemas.microsoft.com/office/word/2015/wordml/symex" xmlns:wpg="http://schemas.microsoft.com/office/word/2010/wordprocessingGroup" xmlns:wpi="http://schemas.microsoft.com/office/word/2010/wordprocessingInk" xmlns:wne="http://schemas.microsoft.com/office/word/2006/wordml" xmlns:wps="http://schemas.microsoft.com/office/word/2010/wordprocessingShape" mc:Ignorable="w14 w15 w16se wp14">
+<w:document xmlns:wpc="http://schemas.microsoft.com/office/word/2010/wordprocessingCanvas" xmlns:cx="http://schemas.microsoft.com/office/drawing/2014/chartex" xmlns:cx1="http://schemas.microsoft.com/office/drawing/2015/9/8/chartex" xmlns:cx2="http://schemas.microsoft.com/office/drawing/2015/10/21/chartex" xmlns:cx3="http://schemas.microsoft.com/office/drawing/2016/5/9/chartex" xmlns:cx4="http://schemas.microsoft.com/office/drawing/2016/5/10/chartex" xmlns:cx5="http://schemas.microsoft.com/office/drawing/2016/5/11/chartex" xmlns:cx6="http://schemas.microsoft.com/office/drawing/2016/5/12/chartex" xmlns:cx7="http://schemas.microsoft.com/office/drawing/2016/5/13/chartex" xmlns:cx8="http://schemas.microsoft.com/office/drawing/2016/5/14/chartex" xmlns:mc="http://schemas.openxmlformats.org/markup-compatibility/2006" xmlns:aink="http://schemas.microsoft.com/office/drawing/2016/ink" xmlns:am3d="http://schemas.microsoft.com/office/drawing/2017/model3d" xmlns:o="urn:schemas-microsoft-com:office:office" xmlns:r="http://schemas.openxmlformats.org/officeDocument/2006/relationships" xmlns:m="http://schemas.openxmlformats.org/officeDocument/2006/math" xmlns:v="urn:schemas-microsoft-com:vml" xmlns:wp14="http://schemas.microsoft.com/office/word/2010/wordprocessingDrawing" xmlns:wp="http://schemas.openxmlformats.org/drawingml/2006/wordprocessingDrawing" xmlns:w10="urn:schemas-microsoft-com:office:word" xmlns:w="http://schemas.openxmlformats.org/wordprocessingml/2006/main" xmlns:w14="http://schemas.microsoft.com/office/word/2010/wordml" xmlns:w15="http://schemas.microsoft.com/office/word/2012/wordml" xmlns:w16cid="http://schemas.microsoft.com/office/word/2016/wordml/cid" xmlns:w16se="http://schemas.microsoft.com/office/word/2015/wordml/symex" xmlns:wpg="http://schemas.microsoft.com/office/word/2010/wordprocessingGroup" xmlns:wpi="http://schemas.microsoft.com/office/word/2010/wordprocessingInk" xmlns:wne="http://schemas.microsoft.com/office/word/2006/wordml" xmlns:wps="http://schemas.microsoft.com/office/word/2010/wordprocessingShape" mc:Ignorable="w14 w15 w16se w16cid wp14">
   <w:body>
     <w:p>
       <w:pPr>
         <w:keepNext/>
         <w:spacing w:after="180" w:line="240" w:lineRule="auto"/>
         <w:jc w:val="right"/>
+        <w:outlineLvl w:val="0"/>
         <w:rPr>
           <w:rFonts w:ascii="Book Antiqua" w:hAnsi="Book Antiqua" w:cs="Times New Roman"/>
           <w:sz w:val="24"/>
@@ -25,6 +26,7 @@
         <w:keepNext/>
         <w:spacing w:before="480" w:after="180" w:line="240" w:lineRule="auto"/>
         <w:jc w:val="left"/>
+        <w:outlineLvl w:val="0"/>
         <w:rPr>
           <w:rFonts w:ascii="Book Antiqua" w:hAnsi="Book Antiqua" w:cs="Times New Roman"/>
           <w:b/>
@@ -45,6 +47,7 @@
         <w:keepNext/>
         <w:spacing w:before="240" w:after="60" w:line="240" w:lineRule="auto"/>
         <w:jc w:val="left"/>
+        <w:outlineLvl w:val="0"/>
         <w:rPr>
           <w:rFonts w:ascii="Book Antiqua" w:hAnsi="Book Antiqua" w:cs="Times New Roman"/>
           <w:b/>
@@ -69,13 +72,6 @@
           <w:sz w:val="24"/>
         </w:rPr>
       </w:pPr>
-      <w:r>
-        <w:rPr>
-          <w:rFonts w:ascii="Book Antiqua" w:hAnsi="Book Antiqua" w:cs="Times New Roman"/>
-          <w:sz w:val="24"/>
-        </w:rPr>
-        <w:t xml:space="preserve"> </w:t>
-      </w:r>
       <w:r>
         <w:rPr>
           <w:rFonts w:ascii="Book Antiqua" w:hAnsi="Book Antiqua" w:cs="Times New Roman"/>
@@ -181,6 +177,7 @@
         <w:spacing w:before="240" w:after="60" w:line="240" w:lineRule="auto"/>
         <w:contextualSpacing/>
         <w:jc w:val="left"/>
+        <w:outlineLvl w:val="0"/>
         <w:rPr>
           <w:rFonts w:ascii="Book Antiqua" w:hAnsi="Book Antiqua" w:cs="Times New Roman"/>
           <w:b/>
@@ -206,13 +203,6 @@
           <w:sz w:val="24"/>
         </w:rPr>
       </w:pPr>
-      <w:r>
-        <w:rPr>
-          <w:rFonts w:ascii="Book Antiqua" w:hAnsi="Book Antiqua" w:cs="Times New Roman"/>
-          <w:sz w:val="24"/>
-        </w:rPr>
-        <w:t xml:space="preserve"> </w:t>
-      </w:r>
       <w:r>
         <w:rPr>
           <w:rFonts w:ascii="Book Antiqua" w:hAnsi="Book Antiqua" w:cs="Times New Roman"/>
@@ -441,8 +431,10 @@
           <w:rFonts w:ascii="Book Antiqua" w:hAnsi="Book Antiqua" w:cs="Times New Roman"/>
           <w:sz w:val="24"/>
         </w:rPr>
-        <w:t xml:space="preserve">) </w:t>
-      </w:r>
+        <w:t>)</w:t>
+      </w:r>
+      <w:bookmarkStart w:id="0" w:name="_GoBack"/>
+      <w:bookmarkEnd w:id="0"/>
       <w:r>
         <w:rPr>
           <w:rFonts w:ascii="Book Antiqua" w:hAnsi="Book Antiqua" w:cs="Times New Roman"/>
@@ -476,7 +468,7 @@
           <w:rFonts w:ascii="Book Antiqua" w:hAnsi="Book Antiqua" w:cs="Times New Roman"/>
           <w:sz w:val="24"/>
         </w:rPr>
-        <w:t xml:space="preserve">) </w:t>
+        <w:t>)</w:t>
       </w:r>
       <w:r>
         <w:rPr>
@@ -525,7 +517,7 @@
           <w:rFonts w:ascii="Book Antiqua" w:hAnsi="Book Antiqua" w:cs="Times New Roman"/>
           <w:sz w:val="24"/>
         </w:rPr>
-        <w:t xml:space="preserve">) </w:t>
+        <w:t>)</w:t>
       </w:r>
       <w:r>
         <w:rPr>
@@ -553,7 +545,7 @@
           <w:rFonts w:ascii="Book Antiqua" w:hAnsi="Book Antiqua" w:cs="Times New Roman"/>
           <w:sz w:val="24"/>
         </w:rPr>
-        <w:t xml:space="preserve"> (</w:t>
+        <w:t>(</w:t>
       </w:r>
       <w:r>
         <w:rPr>
@@ -567,7 +559,7 @@
           <w:rFonts w:ascii="Book Antiqua" w:hAnsi="Book Antiqua" w:cs="Times New Roman"/>
           <w:sz w:val="24"/>
         </w:rPr>
-        <w:t xml:space="preserve">) </w:t>
+        <w:t>)</w:t>
       </w:r>
       <w:r>
         <w:rPr>
@@ -588,7 +580,7 @@
           <w:rFonts w:ascii="Book Antiqua" w:hAnsi="Book Antiqua" w:cs="Times New Roman"/>
           <w:sz w:val="24"/>
         </w:rPr>
-        <w:t xml:space="preserve">) </w:t>
+        <w:t>)</w:t>
       </w:r>
       <w:r>
         <w:rPr>
@@ -623,7 +615,7 @@
           <w:rFonts w:ascii="Book Antiqua" w:hAnsi="Book Antiqua" w:cs="Times New Roman"/>
           <w:sz w:val="24"/>
         </w:rPr>
-        <w:t xml:space="preserve">) </w:t>
+        <w:t>)</w:t>
       </w:r>
       <w:r>
         <w:rPr>
@@ -658,7 +650,7 @@
           <w:rFonts w:ascii="Book Antiqua" w:hAnsi="Book Antiqua" w:cs="Times New Roman"/>
           <w:sz w:val="24"/>
         </w:rPr>
-        <w:t xml:space="preserve">) </w:t>
+        <w:t>)</w:t>
       </w:r>
       <w:r>
         <w:rPr>
@@ -693,7 +685,7 @@
           <w:rFonts w:ascii="Book Antiqua" w:hAnsi="Book Antiqua" w:cs="Times New Roman"/>
           <w:sz w:val="24"/>
         </w:rPr>
-        <w:t xml:space="preserve">) </w:t>
+        <w:t>)</w:t>
       </w:r>
       <w:r>
         <w:rPr>
@@ -728,7 +720,7 @@
           <w:rFonts w:ascii="Book Antiqua" w:hAnsi="Book Antiqua" w:cs="Times New Roman"/>
           <w:sz w:val="24"/>
         </w:rPr>
-        <w:t xml:space="preserve">) </w:t>
+        <w:t>)</w:t>
       </w:r>
       <w:r>
         <w:rPr>
@@ -777,7 +769,7 @@
           <w:rFonts w:ascii="Book Antiqua" w:hAnsi="Book Antiqua" w:cs="Times New Roman"/>
           <w:sz w:val="24"/>
         </w:rPr>
-        <w:t xml:space="preserve">) </w:t>
+        <w:t>)</w:t>
       </w:r>
       <w:r>
         <w:rPr>
@@ -805,7 +797,7 @@
           <w:rFonts w:ascii="Book Antiqua" w:hAnsi="Book Antiqua" w:cs="Times New Roman"/>
           <w:sz w:val="24"/>
         </w:rPr>
-        <w:t xml:space="preserve"> (</w:t>
+        <w:t>(</w:t>
       </w:r>
       <w:r>
         <w:rPr>
@@ -889,7 +881,14 @@
           <w:rFonts w:ascii="Book Antiqua" w:hAnsi="Book Antiqua" w:cs="Times New Roman"/>
           <w:sz w:val="24"/>
         </w:rPr>
-        <w:t xml:space="preserve">.)  </w:t>
+        <w:t>.)</w:t>
+      </w:r>
+      <w:r>
+        <w:rPr>
+          <w:rFonts w:ascii="Book Antiqua" w:hAnsi="Book Antiqua" w:cs="Times New Roman"/>
+          <w:sz w:val="24"/>
+        </w:rPr>
+        <w:t xml:space="preserve"> </w:t>
       </w:r>
     </w:p>
     <w:p>
@@ -1494,57 +1493,25 @@
     </w:p>
     <w:p>
       <w:pPr>
-        <w:keepNext/>
-        <w:spacing w:after="180" w:line="240" w:lineRule="auto"/>
-        <w:rPr>
-          <w:rFonts w:ascii="Book Antiqua" w:hAnsi="Book Antiqua" w:cs="Times New Roman"/>
-          <w:sz w:val="24"/>
-        </w:rPr>
-      </w:pPr>
-      <w:r>
-        <w:rPr>
-          <w:rFonts w:ascii="Book Antiqua" w:hAnsi="Book Antiqua" w:cs="Times New Roman"/>
-          <w:sz w:val="24"/>
-        </w:rPr>
-        <w:lastRenderedPageBreak/>
-        <w:t>1</w:t>
-      </w:r>
-      <w:r>
-        <w:rPr>
-          <w:rFonts w:ascii="Book Antiqua" w:hAnsi="Book Antiqua" w:cs="Times New Roman"/>
-          <w:sz w:val="24"/>
-        </w:rPr>
-        <w:t xml:space="preserve">º </w:t>
-      </w:r>
-    </w:p>
-    <w:p>
-      <w:pPr>
         <w:pStyle w:val="Prrafodelista"/>
         <w:keepNext/>
         <w:numPr>
           <w:ilvl w:val="0"/>
-          <w:numId w:val="6"/>
+          <w:numId w:val="15"/>
         </w:numPr>
         <w:spacing w:after="180" w:line="240" w:lineRule="auto"/>
-        <w:ind w:left="0" w:firstLine="0"/>
-        <w:rPr>
-          <w:rFonts w:ascii="Book Antiqua" w:hAnsi="Book Antiqua" w:cs="Times New Roman"/>
-          <w:sz w:val="24"/>
-        </w:rPr>
-      </w:pPr>
-      <w:r>
-        <w:rPr>
-          <w:rFonts w:ascii="Book Antiqua" w:hAnsi="Book Antiqua" w:cs="Times New Roman"/>
-          <w:sz w:val="24"/>
-        </w:rPr>
-        <w:t xml:space="preserve">Obras </w:t>
-      </w:r>
-      <w:r>
-        <w:rPr>
-          <w:rFonts w:ascii="Book Antiqua" w:hAnsi="Book Antiqua" w:cs="Times New Roman"/>
-          <w:sz w:val="24"/>
-        </w:rPr>
-        <w:t>de arte</w:t>
+        <w:rPr>
+          <w:rFonts w:ascii="Book Antiqua" w:hAnsi="Book Antiqua" w:cs="Times New Roman"/>
+          <w:sz w:val="24"/>
+        </w:rPr>
+      </w:pPr>
+      <w:r>
+        <w:rPr>
+          <w:rFonts w:ascii="Book Antiqua" w:hAnsi="Book Antiqua" w:cs="Times New Roman"/>
+          <w:sz w:val="24"/>
+        </w:rPr>
+        <w:lastRenderedPageBreak/>
+        <w:t xml:space="preserve"> </w:t>
       </w:r>
     </w:p>
     <w:p>
@@ -1553,21 +1520,27 @@
         <w:keepNext/>
         <w:numPr>
           <w:ilvl w:val="0"/>
-          <w:numId w:val="6"/>
+          <w:numId w:val="12"/>
         </w:numPr>
         <w:spacing w:after="180" w:line="240" w:lineRule="auto"/>
-        <w:ind w:left="0" w:firstLine="0"/>
-        <w:rPr>
-          <w:rFonts w:ascii="Book Antiqua" w:hAnsi="Book Antiqua" w:cs="Times New Roman"/>
-          <w:sz w:val="24"/>
-        </w:rPr>
-      </w:pPr>
-      <w:r>
-        <w:rPr>
-          <w:rFonts w:ascii="Book Antiqua" w:hAnsi="Book Antiqua" w:cs="Times New Roman"/>
-          <w:sz w:val="24"/>
-        </w:rPr>
-        <w:t>Artesanías</w:t>
+        <w:rPr>
+          <w:rFonts w:ascii="Book Antiqua" w:hAnsi="Book Antiqua" w:cs="Times New Roman"/>
+          <w:sz w:val="24"/>
+        </w:rPr>
+      </w:pPr>
+      <w:r>
+        <w:rPr>
+          <w:rFonts w:ascii="Book Antiqua" w:hAnsi="Book Antiqua" w:cs="Times New Roman"/>
+          <w:sz w:val="24"/>
+        </w:rPr>
+        <w:t xml:space="preserve">Obras </w:t>
+      </w:r>
+      <w:r>
+        <w:rPr>
+          <w:rFonts w:ascii="Book Antiqua" w:hAnsi="Book Antiqua" w:cs="Times New Roman"/>
+          <w:sz w:val="24"/>
+        </w:rPr>
+        <w:t>de arte</w:t>
       </w:r>
     </w:p>
     <w:p>
@@ -1576,21 +1549,20 @@
         <w:keepNext/>
         <w:numPr>
           <w:ilvl w:val="0"/>
-          <w:numId w:val="6"/>
+          <w:numId w:val="12"/>
         </w:numPr>
         <w:spacing w:after="180" w:line="240" w:lineRule="auto"/>
-        <w:ind w:left="0" w:firstLine="0"/>
-        <w:rPr>
-          <w:rFonts w:ascii="Book Antiqua" w:hAnsi="Book Antiqua" w:cs="Times New Roman"/>
-          <w:sz w:val="24"/>
-        </w:rPr>
-      </w:pPr>
-      <w:r>
-        <w:rPr>
-          <w:rFonts w:ascii="Book Antiqua" w:hAnsi="Book Antiqua" w:cs="Times New Roman"/>
-          <w:sz w:val="24"/>
-        </w:rPr>
-        <w:t>Antigüedades</w:t>
+        <w:rPr>
+          <w:rFonts w:ascii="Book Antiqua" w:hAnsi="Book Antiqua" w:cs="Times New Roman"/>
+          <w:sz w:val="24"/>
+        </w:rPr>
+      </w:pPr>
+      <w:r>
+        <w:rPr>
+          <w:rFonts w:ascii="Book Antiqua" w:hAnsi="Book Antiqua" w:cs="Times New Roman"/>
+          <w:sz w:val="24"/>
+        </w:rPr>
+        <w:t>Artesanías</w:t>
       </w:r>
     </w:p>
     <w:p>
@@ -1599,28 +1571,20 @@
         <w:keepNext/>
         <w:numPr>
           <w:ilvl w:val="0"/>
-          <w:numId w:val="6"/>
+          <w:numId w:val="12"/>
         </w:numPr>
         <w:spacing w:after="180" w:line="240" w:lineRule="auto"/>
-        <w:ind w:left="0" w:firstLine="0"/>
-        <w:rPr>
-          <w:rFonts w:ascii="Book Antiqua" w:hAnsi="Book Antiqua" w:cs="Times New Roman"/>
-          <w:sz w:val="24"/>
-        </w:rPr>
-      </w:pPr>
-      <w:r>
-        <w:rPr>
-          <w:rFonts w:ascii="Book Antiqua" w:hAnsi="Book Antiqua" w:cs="Times New Roman"/>
-          <w:sz w:val="24"/>
-        </w:rPr>
-        <w:t>Plantas y flores</w:t>
-      </w:r>
-      <w:r>
-        <w:rPr>
-          <w:rFonts w:ascii="Book Antiqua" w:hAnsi="Book Antiqua" w:cs="Times New Roman"/>
-          <w:sz w:val="24"/>
-        </w:rPr>
-        <w:t xml:space="preserve">. </w:t>
+        <w:rPr>
+          <w:rFonts w:ascii="Book Antiqua" w:hAnsi="Book Antiqua" w:cs="Times New Roman"/>
+          <w:sz w:val="24"/>
+        </w:rPr>
+      </w:pPr>
+      <w:r>
+        <w:rPr>
+          <w:rFonts w:ascii="Book Antiqua" w:hAnsi="Book Antiqua" w:cs="Times New Roman"/>
+          <w:sz w:val="24"/>
+        </w:rPr>
+        <w:t>Antigüedades</w:t>
       </w:r>
     </w:p>
     <w:p>
@@ -1629,21 +1593,27 @@
         <w:keepNext/>
         <w:numPr>
           <w:ilvl w:val="0"/>
-          <w:numId w:val="6"/>
+          <w:numId w:val="12"/>
         </w:numPr>
         <w:spacing w:after="180" w:line="240" w:lineRule="auto"/>
-        <w:ind w:left="0" w:firstLine="0"/>
-        <w:rPr>
-          <w:rFonts w:ascii="Book Antiqua" w:hAnsi="Book Antiqua" w:cs="Times New Roman"/>
-          <w:sz w:val="24"/>
-        </w:rPr>
-      </w:pPr>
-      <w:r>
-        <w:rPr>
-          <w:rFonts w:ascii="Book Antiqua" w:hAnsi="Book Antiqua" w:cs="Times New Roman"/>
-          <w:sz w:val="24"/>
-        </w:rPr>
-        <w:t>Libros y revistas</w:t>
+        <w:rPr>
+          <w:rFonts w:ascii="Book Antiqua" w:hAnsi="Book Antiqua" w:cs="Times New Roman"/>
+          <w:sz w:val="24"/>
+        </w:rPr>
+      </w:pPr>
+      <w:r>
+        <w:rPr>
+          <w:rFonts w:ascii="Book Antiqua" w:hAnsi="Book Antiqua" w:cs="Times New Roman"/>
+          <w:sz w:val="24"/>
+        </w:rPr>
+        <w:t>Plantas y flores</w:t>
+      </w:r>
+      <w:r>
+        <w:rPr>
+          <w:rFonts w:ascii="Book Antiqua" w:hAnsi="Book Antiqua" w:cs="Times New Roman"/>
+          <w:sz w:val="24"/>
+        </w:rPr>
+        <w:t xml:space="preserve">. </w:t>
       </w:r>
     </w:p>
     <w:p>
@@ -1652,45 +1622,20 @@
         <w:keepNext/>
         <w:numPr>
           <w:ilvl w:val="0"/>
-          <w:numId w:val="6"/>
+          <w:numId w:val="12"/>
         </w:numPr>
         <w:spacing w:after="180" w:line="240" w:lineRule="auto"/>
-        <w:ind w:left="0" w:firstLine="0"/>
-        <w:rPr>
-          <w:rFonts w:ascii="Book Antiqua" w:hAnsi="Book Antiqua" w:cs="Times New Roman"/>
-          <w:sz w:val="24"/>
-        </w:rPr>
-      </w:pPr>
-      <w:r>
-        <w:rPr>
-          <w:rFonts w:ascii="Book Antiqua" w:hAnsi="Book Antiqua" w:cs="Times New Roman"/>
-          <w:sz w:val="24"/>
-        </w:rPr>
-        <w:t>Productos regionales</w:t>
-      </w:r>
-    </w:p>
-    <w:p>
-      <w:pPr>
-        <w:keepNext/>
-        <w:spacing w:after="180" w:line="240" w:lineRule="auto"/>
-        <w:rPr>
-          <w:rFonts w:ascii="Book Antiqua" w:hAnsi="Book Antiqua" w:cs="Times New Roman"/>
-          <w:sz w:val="24"/>
-        </w:rPr>
-      </w:pPr>
-      <w:r>
-        <w:rPr>
-          <w:rFonts w:ascii="Book Antiqua" w:hAnsi="Book Antiqua" w:cs="Times New Roman"/>
-          <w:sz w:val="24"/>
-        </w:rPr>
-        <w:t>2</w:t>
-      </w:r>
-      <w:r>
-        <w:rPr>
-          <w:rFonts w:ascii="Book Antiqua" w:hAnsi="Book Antiqua" w:cs="Times New Roman"/>
-          <w:sz w:val="24"/>
-        </w:rPr>
-        <w:t xml:space="preserve">º </w:t>
+        <w:rPr>
+          <w:rFonts w:ascii="Book Antiqua" w:hAnsi="Book Antiqua" w:cs="Times New Roman"/>
+          <w:sz w:val="24"/>
+        </w:rPr>
+      </w:pPr>
+      <w:r>
+        <w:rPr>
+          <w:rFonts w:ascii="Book Antiqua" w:hAnsi="Book Antiqua" w:cs="Times New Roman"/>
+          <w:sz w:val="24"/>
+        </w:rPr>
+        <w:t>Libros y revistas</w:t>
       </w:r>
     </w:p>
     <w:p>
@@ -1699,21 +1644,20 @@
         <w:keepNext/>
         <w:numPr>
           <w:ilvl w:val="0"/>
-          <w:numId w:val="10"/>
+          <w:numId w:val="12"/>
         </w:numPr>
         <w:spacing w:after="180" w:line="240" w:lineRule="auto"/>
-        <w:ind w:left="0" w:firstLine="0"/>
-        <w:rPr>
-          <w:rFonts w:ascii="Book Antiqua" w:hAnsi="Book Antiqua" w:cs="Times New Roman"/>
-          <w:sz w:val="24"/>
-        </w:rPr>
-      </w:pPr>
-      <w:r>
-        <w:rPr>
-          <w:rFonts w:ascii="Book Antiqua" w:hAnsi="Book Antiqua" w:cs="Times New Roman"/>
-          <w:sz w:val="24"/>
-        </w:rPr>
-        <w:t>Compra-venta de libros usados</w:t>
+        <w:rPr>
+          <w:rFonts w:ascii="Book Antiqua" w:hAnsi="Book Antiqua" w:cs="Times New Roman"/>
+          <w:sz w:val="24"/>
+        </w:rPr>
+      </w:pPr>
+      <w:r>
+        <w:rPr>
+          <w:rFonts w:ascii="Book Antiqua" w:hAnsi="Book Antiqua" w:cs="Times New Roman"/>
+          <w:sz w:val="24"/>
+        </w:rPr>
+        <w:t>Productos regionales</w:t>
       </w:r>
     </w:p>
     <w:p>
@@ -1722,21 +1666,20 @@
         <w:keepNext/>
         <w:numPr>
           <w:ilvl w:val="0"/>
-          <w:numId w:val="10"/>
+          <w:numId w:val="15"/>
         </w:numPr>
         <w:spacing w:after="180" w:line="240" w:lineRule="auto"/>
-        <w:ind w:left="0" w:firstLine="0"/>
-        <w:rPr>
-          <w:rFonts w:ascii="Book Antiqua" w:hAnsi="Book Antiqua" w:cs="Times New Roman"/>
-          <w:sz w:val="24"/>
-        </w:rPr>
-      </w:pPr>
-      <w:r>
-        <w:rPr>
-          <w:rFonts w:ascii="Book Antiqua" w:hAnsi="Book Antiqua" w:cs="Times New Roman"/>
-          <w:sz w:val="24"/>
-        </w:rPr>
-        <w:t>Compra-venta y canjes de textos</w:t>
+        <w:rPr>
+          <w:rFonts w:ascii="Book Antiqua" w:hAnsi="Book Antiqua" w:cs="Times New Roman"/>
+          <w:sz w:val="24"/>
+        </w:rPr>
+      </w:pPr>
+      <w:r>
+        <w:rPr>
+          <w:rFonts w:ascii="Book Antiqua" w:hAnsi="Book Antiqua" w:cs="Times New Roman"/>
+          <w:sz w:val="24"/>
+        </w:rPr>
+        <w:t xml:space="preserve"> </w:t>
       </w:r>
     </w:p>
     <w:p>
@@ -1745,21 +1688,20 @@
         <w:keepNext/>
         <w:numPr>
           <w:ilvl w:val="0"/>
-          <w:numId w:val="10"/>
+          <w:numId w:val="11"/>
         </w:numPr>
         <w:spacing w:after="180" w:line="240" w:lineRule="auto"/>
-        <w:ind w:left="0" w:firstLine="0"/>
-        <w:rPr>
-          <w:rFonts w:ascii="Book Antiqua" w:hAnsi="Book Antiqua" w:cs="Times New Roman"/>
-          <w:sz w:val="24"/>
-        </w:rPr>
-      </w:pPr>
-      <w:r>
-        <w:rPr>
-          <w:rFonts w:ascii="Book Antiqua" w:hAnsi="Book Antiqua" w:cs="Times New Roman"/>
-          <w:sz w:val="24"/>
-        </w:rPr>
-        <w:t>Compra-venta y canje de objetos varios</w:t>
+        <w:rPr>
+          <w:rFonts w:ascii="Book Antiqua" w:hAnsi="Book Antiqua" w:cs="Times New Roman"/>
+          <w:sz w:val="24"/>
+        </w:rPr>
+      </w:pPr>
+      <w:r>
+        <w:rPr>
+          <w:rFonts w:ascii="Book Antiqua" w:hAnsi="Book Antiqua" w:cs="Times New Roman"/>
+          <w:sz w:val="24"/>
+        </w:rPr>
+        <w:t>Compra-venta de libros usados</w:t>
       </w:r>
     </w:p>
     <w:p>
@@ -1768,21 +1710,20 @@
         <w:keepNext/>
         <w:numPr>
           <w:ilvl w:val="0"/>
-          <w:numId w:val="10"/>
+          <w:numId w:val="11"/>
         </w:numPr>
         <w:spacing w:after="180" w:line="240" w:lineRule="auto"/>
-        <w:ind w:left="0" w:firstLine="0"/>
-        <w:rPr>
-          <w:rFonts w:ascii="Book Antiqua" w:hAnsi="Book Antiqua" w:cs="Times New Roman"/>
-          <w:sz w:val="24"/>
-        </w:rPr>
-      </w:pPr>
-      <w:r>
-        <w:rPr>
-          <w:rFonts w:ascii="Book Antiqua" w:hAnsi="Book Antiqua" w:cs="Times New Roman"/>
-          <w:sz w:val="24"/>
-        </w:rPr>
-        <w:t>Numismática y filatelia</w:t>
+        <w:rPr>
+          <w:rFonts w:ascii="Book Antiqua" w:hAnsi="Book Antiqua" w:cs="Times New Roman"/>
+          <w:sz w:val="24"/>
+        </w:rPr>
+      </w:pPr>
+      <w:r>
+        <w:rPr>
+          <w:rFonts w:ascii="Book Antiqua" w:hAnsi="Book Antiqua" w:cs="Times New Roman"/>
+          <w:sz w:val="24"/>
+        </w:rPr>
+        <w:t>Compra-venta y canjes de textos</w:t>
       </w:r>
     </w:p>
     <w:p>
@@ -1791,32 +1732,147 @@
         <w:keepNext/>
         <w:numPr>
           <w:ilvl w:val="0"/>
-          <w:numId w:val="10"/>
+          <w:numId w:val="11"/>
         </w:numPr>
         <w:spacing w:after="180" w:line="240" w:lineRule="auto"/>
-        <w:ind w:left="0" w:firstLine="0"/>
-        <w:rPr>
-          <w:rFonts w:ascii="Book Antiqua" w:hAnsi="Book Antiqua" w:cs="Times New Roman"/>
-          <w:sz w:val="24"/>
-        </w:rPr>
-      </w:pPr>
-      <w:r>
-        <w:rPr>
-          <w:rFonts w:ascii="Book Antiqua" w:hAnsi="Book Antiqua" w:cs="Times New Roman"/>
-          <w:sz w:val="24"/>
-        </w:rPr>
-        <w:t>Recepción de libros usados para ulteriores donaciones a entidades de bien público</w:t>
-      </w:r>
-      <w:r>
-        <w:rPr>
-          <w:rFonts w:ascii="Book Antiqua" w:hAnsi="Book Antiqua" w:cs="Times New Roman"/>
-          <w:sz w:val="24"/>
-        </w:rPr>
-        <w:t xml:space="preserve">. </w:t>
+        <w:rPr>
+          <w:rFonts w:ascii="Book Antiqua" w:hAnsi="Book Antiqua" w:cs="Times New Roman"/>
+          <w:sz w:val="24"/>
+        </w:rPr>
+      </w:pPr>
+      <w:r>
+        <w:rPr>
+          <w:rFonts w:ascii="Book Antiqua" w:hAnsi="Book Antiqua" w:cs="Times New Roman"/>
+          <w:sz w:val="24"/>
+        </w:rPr>
+        <w:t>Compra-venta y canje de objetos varios</w:t>
       </w:r>
     </w:p>
     <w:p>
       <w:pPr>
+        <w:pStyle w:val="Prrafodelista"/>
+        <w:keepNext/>
+        <w:numPr>
+          <w:ilvl w:val="0"/>
+          <w:numId w:val="11"/>
+        </w:numPr>
+        <w:spacing w:after="180" w:line="240" w:lineRule="auto"/>
+        <w:rPr>
+          <w:rFonts w:ascii="Book Antiqua" w:hAnsi="Book Antiqua" w:cs="Times New Roman"/>
+          <w:sz w:val="24"/>
+        </w:rPr>
+      </w:pPr>
+      <w:r>
+        <w:rPr>
+          <w:rFonts w:ascii="Book Antiqua" w:hAnsi="Book Antiqua" w:cs="Times New Roman"/>
+          <w:sz w:val="24"/>
+        </w:rPr>
+        <w:t>Numismática y filatelia</w:t>
+      </w:r>
+    </w:p>
+    <w:p>
+      <w:pPr>
+        <w:pStyle w:val="Prrafodelista"/>
+        <w:keepNext/>
+        <w:numPr>
+          <w:ilvl w:val="0"/>
+          <w:numId w:val="11"/>
+        </w:numPr>
+        <w:spacing w:after="180" w:line="240" w:lineRule="auto"/>
+        <w:rPr>
+          <w:rFonts w:ascii="Book Antiqua" w:hAnsi="Book Antiqua" w:cs="Times New Roman"/>
+          <w:sz w:val="24"/>
+        </w:rPr>
+      </w:pPr>
+      <w:r>
+        <w:rPr>
+          <w:rFonts w:ascii="Book Antiqua" w:hAnsi="Book Antiqua" w:cs="Times New Roman"/>
+          <w:sz w:val="24"/>
+        </w:rPr>
+        <w:t>Recepción de libros usados para ulteriores donaciones a entidades de bien público</w:t>
+      </w:r>
+      <w:r>
+        <w:rPr>
+          <w:rFonts w:ascii="Book Antiqua" w:hAnsi="Book Antiqua" w:cs="Times New Roman"/>
+          <w:sz w:val="24"/>
+        </w:rPr>
+        <w:t xml:space="preserve">. </w:t>
+      </w:r>
+    </w:p>
+    <w:p>
+      <w:pPr>
+        <w:pStyle w:val="Prrafodelista"/>
+        <w:keepNext/>
+        <w:numPr>
+          <w:ilvl w:val="0"/>
+          <w:numId w:val="15"/>
+        </w:numPr>
+        <w:spacing w:after="180" w:line="240" w:lineRule="auto"/>
+        <w:rPr>
+          <w:rFonts w:ascii="Book Antiqua" w:hAnsi="Book Antiqua" w:cs="Times New Roman"/>
+          <w:sz w:val="24"/>
+        </w:rPr>
+      </w:pPr>
+      <w:r>
+        <w:rPr>
+          <w:rFonts w:ascii="Book Antiqua" w:hAnsi="Book Antiqua" w:cs="Times New Roman"/>
+          <w:sz w:val="24"/>
+        </w:rPr>
+        <w:t>Kiosco de bebidas frías y/o calientes</w:t>
+      </w:r>
+      <w:r>
+        <w:rPr>
+          <w:rFonts w:ascii="Book Antiqua" w:hAnsi="Book Antiqua" w:cs="Times New Roman"/>
+          <w:sz w:val="24"/>
+        </w:rPr>
+        <w:t xml:space="preserve">, </w:t>
+      </w:r>
+      <w:r>
+        <w:rPr>
+          <w:rFonts w:ascii="Book Antiqua" w:hAnsi="Book Antiqua" w:cs="Times New Roman"/>
+          <w:sz w:val="24"/>
+        </w:rPr>
+        <w:t>helados y sándwich a cargo de entidades sin fines de lucro</w:t>
+      </w:r>
+      <w:r>
+        <w:rPr>
+          <w:rFonts w:ascii="Book Antiqua" w:hAnsi="Book Antiqua" w:cs="Times New Roman"/>
+          <w:sz w:val="24"/>
+        </w:rPr>
+        <w:t xml:space="preserve">. </w:t>
+      </w:r>
+    </w:p>
+    <w:p>
+      <w:pPr>
+        <w:pStyle w:val="Prrafodelista"/>
+        <w:keepNext/>
+        <w:numPr>
+          <w:ilvl w:val="0"/>
+          <w:numId w:val="15"/>
+        </w:numPr>
+        <w:spacing w:after="180" w:line="240" w:lineRule="auto"/>
+        <w:rPr>
+          <w:rFonts w:ascii="Book Antiqua" w:hAnsi="Book Antiqua" w:cs="Times New Roman"/>
+          <w:sz w:val="24"/>
+        </w:rPr>
+      </w:pPr>
+      <w:r>
+        <w:rPr>
+          <w:rFonts w:ascii="Book Antiqua" w:hAnsi="Book Antiqua" w:cs="Times New Roman"/>
+          <w:sz w:val="24"/>
+        </w:rPr>
+        <w:t>Espectáculos a cargo de conjuntos vocales</w:t>
+      </w:r>
+      <w:r>
+        <w:rPr>
+          <w:rFonts w:ascii="Book Antiqua" w:hAnsi="Book Antiqua" w:cs="Times New Roman"/>
+          <w:sz w:val="24"/>
+        </w:rPr>
+        <w:t xml:space="preserve">. </w:t>
+      </w:r>
+    </w:p>
+    <w:p>
+      <w:pPr>
         <w:keepNext/>
         <w:spacing w:after="180" w:line="240" w:lineRule="auto"/>
         <w:rPr>
@@ -1828,22 +1884,30 @@
         <w:rPr>
           <w:rFonts w:ascii="Book Antiqua" w:hAnsi="Book Antiqua" w:cs="Times New Roman"/>
           <w:sz w:val="24"/>
-        </w:rPr>
-        <w:t>3</w:t>
-      </w:r>
-      <w:r>
-        <w:rPr>
-          <w:rFonts w:ascii="Book Antiqua" w:hAnsi="Book Antiqua" w:cs="Times New Roman"/>
-          <w:sz w:val="24"/>
-        </w:rPr>
-        <w:t xml:space="preserve">º </w:t>
-      </w:r>
-      <w:r>
-        <w:rPr>
-          <w:rFonts w:ascii="Book Antiqua" w:hAnsi="Book Antiqua" w:cs="Times New Roman"/>
-          <w:sz w:val="24"/>
-        </w:rPr>
-        <w:t>Kiosco de bebidas frías y/o calientes</w:t>
+          <w:u w:val="single"/>
+        </w:rPr>
+        <w:t>ARTÍCULO CUARTO</w:t>
+      </w:r>
+      <w:r>
+        <w:rPr>
+          <w:rFonts w:ascii="Book Antiqua" w:hAnsi="Book Antiqua" w:cs="Times New Roman"/>
+          <w:sz w:val="24"/>
+        </w:rPr>
+        <w:t xml:space="preserve">: </w:t>
+      </w:r>
+      <w:r>
+        <w:rPr>
+          <w:rFonts w:ascii="Book Antiqua" w:hAnsi="Book Antiqua" w:cs="Times New Roman"/>
+          <w:sz w:val="24"/>
+        </w:rPr>
+        <w:t xml:space="preserve">La Municipalidad mediante el concurso de sus </w:t>
+      </w:r>
+      <w:r>
+        <w:rPr>
+          <w:rFonts w:ascii="Book Antiqua" w:hAnsi="Book Antiqua" w:cs="Times New Roman"/>
+          <w:sz w:val="24"/>
+        </w:rPr>
+        <w:t>técnicos</w:t>
       </w:r>
       <w:r>
         <w:rPr>
@@ -1857,7 +1921,21 @@
           <w:rFonts w:ascii="Book Antiqua" w:hAnsi="Book Antiqua" w:cs="Times New Roman"/>
           <w:sz w:val="24"/>
         </w:rPr>
-        <w:t>helados y sándwich a cargo de entidades sin fines de lucro</w:t>
+        <w:t xml:space="preserve">delineará los módulos a los cuales deberá </w:t>
+      </w:r>
+      <w:r>
+        <w:rPr>
+          <w:rFonts w:ascii="Book Antiqua" w:hAnsi="Book Antiqua" w:cs="Times New Roman"/>
+          <w:sz w:val="24"/>
+        </w:rPr>
+        <w:t>ajustarse</w:t>
+      </w:r>
+      <w:r>
+        <w:rPr>
+          <w:rFonts w:ascii="Book Antiqua" w:hAnsi="Book Antiqua" w:cs="Times New Roman"/>
+          <w:sz w:val="24"/>
+        </w:rPr>
+        <w:t xml:space="preserve"> éste mercado</w:t>
       </w:r>
       <w:r>
         <w:rPr>
@@ -1880,22 +1958,37 @@
         <w:rPr>
           <w:rFonts w:ascii="Book Antiqua" w:hAnsi="Book Antiqua" w:cs="Times New Roman"/>
           <w:sz w:val="24"/>
-        </w:rPr>
-        <w:t>4</w:t>
-      </w:r>
-      <w:r>
-        <w:rPr>
-          <w:rFonts w:ascii="Book Antiqua" w:hAnsi="Book Antiqua" w:cs="Times New Roman"/>
-          <w:sz w:val="24"/>
-        </w:rPr>
-        <w:t xml:space="preserve">º </w:t>
-      </w:r>
-      <w:r>
-        <w:rPr>
-          <w:rFonts w:ascii="Book Antiqua" w:hAnsi="Book Antiqua" w:cs="Times New Roman"/>
-          <w:sz w:val="24"/>
-        </w:rPr>
-        <w:t>Espectáculos a cargo de conjuntos vocales</w:t>
+          <w:u w:val="single"/>
+        </w:rPr>
+        <w:t>ARTÍCULO QUINTO</w:t>
+      </w:r>
+      <w:r>
+        <w:rPr>
+          <w:rFonts w:ascii="Book Antiqua" w:hAnsi="Book Antiqua" w:cs="Times New Roman"/>
+          <w:sz w:val="24"/>
+        </w:rPr>
+        <w:t xml:space="preserve">: </w:t>
+      </w:r>
+      <w:r>
+        <w:rPr>
+          <w:rFonts w:ascii="Book Antiqua" w:hAnsi="Book Antiqua" w:cs="Times New Roman"/>
+          <w:sz w:val="24"/>
+        </w:rPr>
+        <w:t xml:space="preserve">La Municipalidad establecerá el </w:t>
+      </w:r>
+      <w:r>
+        <w:rPr>
+          <w:rFonts w:ascii="Book Antiqua" w:hAnsi="Book Antiqua" w:cs="Times New Roman"/>
+          <w:sz w:val="24"/>
+        </w:rPr>
+        <w:t>reglamento</w:t>
+      </w:r>
+      <w:r>
+        <w:rPr>
+          <w:rFonts w:ascii="Book Antiqua" w:hAnsi="Book Antiqua" w:cs="Times New Roman"/>
+          <w:sz w:val="24"/>
+        </w:rPr>
+        <w:t xml:space="preserve"> al cual deberá ajustarse el funcionamiento de este mercado</w:t>
       </w:r>
       <w:r>
         <w:rPr>
@@ -1920,7 +2013,7 @@
           <w:sz w:val="24"/>
           <w:u w:val="single"/>
         </w:rPr>
-        <w:t>ARTÍCULO CUARTO</w:t>
+        <w:t>ARTÍCULO SEXTO</w:t>
       </w:r>
       <w:r>
         <w:rPr>
@@ -1934,42 +2027,28 @@
           <w:rFonts w:ascii="Book Antiqua" w:hAnsi="Book Antiqua" w:cs="Times New Roman"/>
           <w:sz w:val="24"/>
         </w:rPr>
-        <w:t xml:space="preserve">La Municipalidad mediante el concurso de sus </w:t>
-      </w:r>
-      <w:r>
-        <w:rPr>
-          <w:rFonts w:ascii="Book Antiqua" w:hAnsi="Book Antiqua" w:cs="Times New Roman"/>
-          <w:sz w:val="24"/>
-        </w:rPr>
-        <w:t>técnicos</w:t>
-      </w:r>
-      <w:r>
-        <w:rPr>
-          <w:rFonts w:ascii="Book Antiqua" w:hAnsi="Book Antiqua" w:cs="Times New Roman"/>
-          <w:sz w:val="24"/>
-        </w:rPr>
-        <w:t xml:space="preserve">, </w:t>
-      </w:r>
-      <w:r>
-        <w:rPr>
-          <w:rFonts w:ascii="Book Antiqua" w:hAnsi="Book Antiqua" w:cs="Times New Roman"/>
-          <w:sz w:val="24"/>
-        </w:rPr>
-        <w:t xml:space="preserve">delineará los módulos a los cuales deberá </w:t>
-      </w:r>
-      <w:r>
-        <w:rPr>
-          <w:rFonts w:ascii="Book Antiqua" w:hAnsi="Book Antiqua" w:cs="Times New Roman"/>
-          <w:sz w:val="24"/>
-        </w:rPr>
-        <w:t>ajustarse</w:t>
-      </w:r>
-      <w:r>
-        <w:rPr>
-          <w:rFonts w:ascii="Book Antiqua" w:hAnsi="Book Antiqua" w:cs="Times New Roman"/>
-          <w:sz w:val="24"/>
-        </w:rPr>
-        <w:t xml:space="preserve"> éste mercado</w:t>
+        <w:t xml:space="preserve">La Municipalidad llamará a concurso público de </w:t>
+      </w:r>
+      <w:r>
+        <w:rPr>
+          <w:rFonts w:ascii="Book Antiqua" w:hAnsi="Book Antiqua" w:cs="Times New Roman"/>
+          <w:sz w:val="24"/>
+        </w:rPr>
+        <w:t>interesados</w:t>
+      </w:r>
+      <w:r>
+        <w:rPr>
+          <w:rFonts w:ascii="Book Antiqua" w:hAnsi="Book Antiqua" w:cs="Times New Roman"/>
+          <w:sz w:val="24"/>
+        </w:rPr>
+        <w:t xml:space="preserve"> para locación </w:t>
+      </w:r>
+      <w:r>
+        <w:rPr>
+          <w:rFonts w:ascii="Book Antiqua" w:hAnsi="Book Antiqua" w:cs="Times New Roman"/>
+          <w:sz w:val="24"/>
+        </w:rPr>
+        <w:t>de los diferentes stands</w:t>
       </w:r>
       <w:r>
         <w:rPr>
@@ -1994,7 +2073,7 @@
           <w:sz w:val="24"/>
           <w:u w:val="single"/>
         </w:rPr>
-        <w:t>ARTÍCULO QUINTO</w:t>
+        <w:t>ARTÍCULO SÉPTIMO</w:t>
       </w:r>
       <w:r>
         <w:rPr>
@@ -2008,21 +2087,21 @@
           <w:rFonts w:ascii="Book Antiqua" w:hAnsi="Book Antiqua" w:cs="Times New Roman"/>
           <w:sz w:val="24"/>
         </w:rPr>
-        <w:t xml:space="preserve">La Municipalidad establecerá el </w:t>
-      </w:r>
-      <w:r>
-        <w:rPr>
-          <w:rFonts w:ascii="Book Antiqua" w:hAnsi="Book Antiqua" w:cs="Times New Roman"/>
-          <w:sz w:val="24"/>
-        </w:rPr>
-        <w:t>reglamento</w:t>
-      </w:r>
-      <w:r>
-        <w:rPr>
-          <w:rFonts w:ascii="Book Antiqua" w:hAnsi="Book Antiqua" w:cs="Times New Roman"/>
-          <w:sz w:val="24"/>
-        </w:rPr>
-        <w:t xml:space="preserve"> al cual deberá ajustarse el funcionamiento de este mercado</w:t>
+        <w:t xml:space="preserve">Los contratos de </w:t>
+      </w:r>
+      <w:r>
+        <w:rPr>
+          <w:rFonts w:ascii="Book Antiqua" w:hAnsi="Book Antiqua" w:cs="Times New Roman"/>
+          <w:sz w:val="24"/>
+        </w:rPr>
+        <w:t>locación</w:t>
+      </w:r>
+      <w:r>
+        <w:rPr>
+          <w:rFonts w:ascii="Book Antiqua" w:hAnsi="Book Antiqua" w:cs="Times New Roman"/>
+          <w:sz w:val="24"/>
+        </w:rPr>
+        <w:t xml:space="preserve"> serán por tres meses como mínimo</w:t>
       </w:r>
       <w:r>
         <w:rPr>
@@ -2047,7 +2126,7 @@
           <w:sz w:val="24"/>
           <w:u w:val="single"/>
         </w:rPr>
-        <w:t>ARTÍCULO SEXTO</w:t>
+        <w:t>ARTÍCULO OCTAVO</w:t>
       </w:r>
       <w:r>
         <w:rPr>
@@ -2061,28 +2140,7 @@
           <w:rFonts w:ascii="Book Antiqua" w:hAnsi="Book Antiqua" w:cs="Times New Roman"/>
           <w:sz w:val="24"/>
         </w:rPr>
-        <w:t xml:space="preserve">La Municipalidad llamará a concurso público de </w:t>
-      </w:r>
-      <w:r>
-        <w:rPr>
-          <w:rFonts w:ascii="Book Antiqua" w:hAnsi="Book Antiqua" w:cs="Times New Roman"/>
-          <w:sz w:val="24"/>
-        </w:rPr>
-        <w:t>interesados</w:t>
-      </w:r>
-      <w:r>
-        <w:rPr>
-          <w:rFonts w:ascii="Book Antiqua" w:hAnsi="Book Antiqua" w:cs="Times New Roman"/>
-          <w:sz w:val="24"/>
-        </w:rPr>
-        <w:t xml:space="preserve"> para locación </w:t>
-      </w:r>
-      <w:r>
-        <w:rPr>
-          <w:rFonts w:ascii="Book Antiqua" w:hAnsi="Book Antiqua" w:cs="Times New Roman"/>
-          <w:sz w:val="24"/>
-        </w:rPr>
-        <w:t>de los diferentes stands</w:t>
+        <w:t>La explotación de estos locales estará libre de impuestos municipales</w:t>
       </w:r>
       <w:r>
         <w:rPr>
@@ -2107,7 +2165,7 @@
           <w:sz w:val="24"/>
           <w:u w:val="single"/>
         </w:rPr>
-        <w:t>ARTÍCULO SÉPTIMO</w:t>
+        <w:t>ARTÍCULO NOVENO</w:t>
       </w:r>
       <w:r>
         <w:rPr>
@@ -2121,21 +2179,35 @@
           <w:rFonts w:ascii="Book Antiqua" w:hAnsi="Book Antiqua" w:cs="Times New Roman"/>
           <w:sz w:val="24"/>
         </w:rPr>
-        <w:t xml:space="preserve">Los contratos de </w:t>
-      </w:r>
-      <w:r>
-        <w:rPr>
-          <w:rFonts w:ascii="Book Antiqua" w:hAnsi="Book Antiqua" w:cs="Times New Roman"/>
-          <w:sz w:val="24"/>
-        </w:rPr>
-        <w:t>locación</w:t>
-      </w:r>
-      <w:r>
-        <w:rPr>
-          <w:rFonts w:ascii="Book Antiqua" w:hAnsi="Book Antiqua" w:cs="Times New Roman"/>
-          <w:sz w:val="24"/>
-        </w:rPr>
-        <w:t xml:space="preserve"> serán por tres meses como mínimo</w:t>
+        <w:t>La Municipalidad gestionará ante los organismos respectivos</w:t>
+      </w:r>
+      <w:r>
+        <w:rPr>
+          <w:rFonts w:ascii="Book Antiqua" w:hAnsi="Book Antiqua" w:cs="Times New Roman"/>
+          <w:sz w:val="24"/>
+        </w:rPr>
+        <w:t xml:space="preserve">, </w:t>
+      </w:r>
+      <w:r>
+        <w:rPr>
+          <w:rFonts w:ascii="Book Antiqua" w:hAnsi="Book Antiqua" w:cs="Times New Roman"/>
+          <w:sz w:val="24"/>
+        </w:rPr>
+        <w:t xml:space="preserve">la </w:t>
+      </w:r>
+      <w:r>
+        <w:rPr>
+          <w:rFonts w:ascii="Book Antiqua" w:hAnsi="Book Antiqua" w:cs="Times New Roman"/>
+          <w:sz w:val="24"/>
+        </w:rPr>
+        <w:t>eximición</w:t>
+      </w:r>
+      <w:r>
+        <w:rPr>
+          <w:rFonts w:ascii="Book Antiqua" w:hAnsi="Book Antiqua" w:cs="Times New Roman"/>
+          <w:sz w:val="24"/>
+        </w:rPr>
+        <w:t xml:space="preserve"> de impuestos provinciales y Nacionales para este mercado</w:t>
       </w:r>
       <w:r>
         <w:rPr>
@@ -2160,7 +2232,7 @@
           <w:sz w:val="24"/>
           <w:u w:val="single"/>
         </w:rPr>
-        <w:t>ARTÍCULO OCTAVO</w:t>
+        <w:t>ARTÍCULO DÉCIMO</w:t>
       </w:r>
       <w:r>
         <w:rPr>
@@ -2174,7 +2246,21 @@
           <w:rFonts w:ascii="Book Antiqua" w:hAnsi="Book Antiqua" w:cs="Times New Roman"/>
           <w:sz w:val="24"/>
         </w:rPr>
-        <w:t>La explotación de estos locales estará libre de impuestos municipales</w:t>
+        <w:t>La Municipalidad organizará una activa campaña publicitaria</w:t>
+      </w:r>
+      <w:r>
+        <w:rPr>
+          <w:rFonts w:ascii="Book Antiqua" w:hAnsi="Book Antiqua" w:cs="Times New Roman"/>
+          <w:sz w:val="24"/>
+        </w:rPr>
+        <w:t xml:space="preserve">, </w:t>
+      </w:r>
+      <w:r>
+        <w:rPr>
+          <w:rFonts w:ascii="Book Antiqua" w:hAnsi="Book Antiqua" w:cs="Times New Roman"/>
+          <w:sz w:val="24"/>
+        </w:rPr>
+        <w:t>para la difusión de este mercado</w:t>
       </w:r>
       <w:r>
         <w:rPr>
@@ -2199,7 +2285,7 @@
           <w:sz w:val="24"/>
           <w:u w:val="single"/>
         </w:rPr>
-        <w:t>ARTÍCULO NOVENO</w:t>
+        <w:t>ARTÍCULO DÉCIMO PRIMERO</w:t>
       </w:r>
       <w:r>
         <w:rPr>
@@ -2213,7 +2299,21 @@
           <w:rFonts w:ascii="Book Antiqua" w:hAnsi="Book Antiqua" w:cs="Times New Roman"/>
           <w:sz w:val="24"/>
         </w:rPr>
-        <w:t>La Municipalidad gestionará ante los organismos respectivos</w:t>
+        <w:t xml:space="preserve">Los gastos que demande la campaña publicitaria se atenderán con el </w:t>
+      </w:r>
+      <w:r>
+        <w:rPr>
+          <w:rFonts w:ascii="Book Antiqua" w:hAnsi="Book Antiqua" w:cs="Times New Roman"/>
+          <w:sz w:val="24"/>
+        </w:rPr>
+        <w:t>ítem</w:t>
+      </w:r>
+      <w:r>
+        <w:rPr>
+          <w:rFonts w:ascii="Book Antiqua" w:hAnsi="Book Antiqua" w:cs="Times New Roman"/>
+          <w:sz w:val="24"/>
+        </w:rPr>
+        <w:t xml:space="preserve"> correspondiente a publicidad</w:t>
       </w:r>
       <w:r>
         <w:rPr>
@@ -2227,28 +2327,14 @@
           <w:rFonts w:ascii="Book Antiqua" w:hAnsi="Book Antiqua" w:cs="Times New Roman"/>
           <w:sz w:val="24"/>
         </w:rPr>
-        <w:t xml:space="preserve">la </w:t>
-      </w:r>
-      <w:r>
-        <w:rPr>
-          <w:rFonts w:ascii="Book Antiqua" w:hAnsi="Book Antiqua" w:cs="Times New Roman"/>
-          <w:sz w:val="24"/>
-        </w:rPr>
-        <w:t>eximición</w:t>
-      </w:r>
-      <w:r>
-        <w:rPr>
-          <w:rFonts w:ascii="Book Antiqua" w:hAnsi="Book Antiqua" w:cs="Times New Roman"/>
-          <w:sz w:val="24"/>
-        </w:rPr>
-        <w:t xml:space="preserve"> de impuestos provinciales y Nacionales para este mercado</w:t>
-      </w:r>
-      <w:r>
-        <w:rPr>
-          <w:rFonts w:ascii="Book Antiqua" w:hAnsi="Book Antiqua" w:cs="Times New Roman"/>
-          <w:sz w:val="24"/>
-        </w:rPr>
-        <w:t xml:space="preserve">. </w:t>
+        <w:t>del presupuesto Municipal</w:t>
+      </w:r>
+      <w:r>
+        <w:rPr>
+          <w:rFonts w:ascii="Book Antiqua" w:hAnsi="Book Antiqua" w:cs="Times New Roman"/>
+          <w:sz w:val="24"/>
+        </w:rPr>
+        <w:t>.</w:t>
       </w:r>
     </w:p>
     <w:p>
@@ -2266,7 +2352,7 @@
           <w:sz w:val="24"/>
           <w:u w:val="single"/>
         </w:rPr>
-        <w:t>ARTÍCULO DÉCIMO</w:t>
+        <w:t>ARTÍCULO DÉCIMO SEGUNDO</w:t>
       </w:r>
       <w:r>
         <w:rPr>
@@ -2280,7 +2366,7 @@
           <w:rFonts w:ascii="Book Antiqua" w:hAnsi="Book Antiqua" w:cs="Times New Roman"/>
           <w:sz w:val="24"/>
         </w:rPr>
-        <w:t>La Municipalidad organizará una activa campaña publicitaria</w:t>
+        <w:t>COMUNÍQUESE</w:t>
       </w:r>
       <w:r>
         <w:rPr>
@@ -2294,126 +2380,6 @@
           <w:rFonts w:ascii="Book Antiqua" w:hAnsi="Book Antiqua" w:cs="Times New Roman"/>
           <w:sz w:val="24"/>
         </w:rPr>
-        <w:t>para la difusión de este mercado</w:t>
-      </w:r>
-      <w:r>
-        <w:rPr>
-          <w:rFonts w:ascii="Book Antiqua" w:hAnsi="Book Antiqua" w:cs="Times New Roman"/>
-          <w:sz w:val="24"/>
-        </w:rPr>
-        <w:t xml:space="preserve">. </w:t>
-      </w:r>
-    </w:p>
-    <w:p>
-      <w:pPr>
-        <w:keepNext/>
-        <w:spacing w:after="180" w:line="240" w:lineRule="auto"/>
-        <w:rPr>
-          <w:rFonts w:ascii="Book Antiqua" w:hAnsi="Book Antiqua" w:cs="Times New Roman"/>
-          <w:sz w:val="24"/>
-        </w:rPr>
-      </w:pPr>
-      <w:r>
-        <w:rPr>
-          <w:rFonts w:ascii="Book Antiqua" w:hAnsi="Book Antiqua" w:cs="Times New Roman"/>
-          <w:sz w:val="24"/>
-          <w:u w:val="single"/>
-        </w:rPr>
-        <w:t>ARTÍCULO DÉCIMO PRIMERO</w:t>
-      </w:r>
-      <w:r>
-        <w:rPr>
-          <w:rFonts w:ascii="Book Antiqua" w:hAnsi="Book Antiqua" w:cs="Times New Roman"/>
-          <w:sz w:val="24"/>
-        </w:rPr>
-        <w:t xml:space="preserve">: </w:t>
-      </w:r>
-      <w:r>
-        <w:rPr>
-          <w:rFonts w:ascii="Book Antiqua" w:hAnsi="Book Antiqua" w:cs="Times New Roman"/>
-          <w:sz w:val="24"/>
-        </w:rPr>
-        <w:t xml:space="preserve">Los gastos que demande la campaña publicitaria se atenderán con el </w:t>
-      </w:r>
-      <w:r>
-        <w:rPr>
-          <w:rFonts w:ascii="Book Antiqua" w:hAnsi="Book Antiqua" w:cs="Times New Roman"/>
-          <w:sz w:val="24"/>
-        </w:rPr>
-        <w:t>ítem</w:t>
-      </w:r>
-      <w:r>
-        <w:rPr>
-          <w:rFonts w:ascii="Book Antiqua" w:hAnsi="Book Antiqua" w:cs="Times New Roman"/>
-          <w:sz w:val="24"/>
-        </w:rPr>
-        <w:t xml:space="preserve"> correspondiente a publicidad</w:t>
-      </w:r>
-      <w:r>
-        <w:rPr>
-          <w:rFonts w:ascii="Book Antiqua" w:hAnsi="Book Antiqua" w:cs="Times New Roman"/>
-          <w:sz w:val="24"/>
-        </w:rPr>
-        <w:t xml:space="preserve">, </w:t>
-      </w:r>
-      <w:r>
-        <w:rPr>
-          <w:rFonts w:ascii="Book Antiqua" w:hAnsi="Book Antiqua" w:cs="Times New Roman"/>
-          <w:sz w:val="24"/>
-        </w:rPr>
-        <w:t>del presupuesto Municipal</w:t>
-      </w:r>
-      <w:r>
-        <w:rPr>
-          <w:rFonts w:ascii="Book Antiqua" w:hAnsi="Book Antiqua" w:cs="Times New Roman"/>
-          <w:sz w:val="24"/>
-        </w:rPr>
-        <w:t xml:space="preserve">. </w:t>
-      </w:r>
-    </w:p>
-    <w:p>
-      <w:pPr>
-        <w:keepNext/>
-        <w:spacing w:after="180" w:line="240" w:lineRule="auto"/>
-        <w:rPr>
-          <w:rFonts w:ascii="Book Antiqua" w:hAnsi="Book Antiqua" w:cs="Times New Roman"/>
-          <w:sz w:val="24"/>
-        </w:rPr>
-      </w:pPr>
-      <w:r>
-        <w:rPr>
-          <w:rFonts w:ascii="Book Antiqua" w:hAnsi="Book Antiqua" w:cs="Times New Roman"/>
-          <w:sz w:val="24"/>
-          <w:u w:val="single"/>
-        </w:rPr>
-        <w:t>ARTÍCULO DÉCIMO SEGUNDO</w:t>
-      </w:r>
-      <w:r>
-        <w:rPr>
-          <w:rFonts w:ascii="Book Antiqua" w:hAnsi="Book Antiqua" w:cs="Times New Roman"/>
-          <w:sz w:val="24"/>
-        </w:rPr>
-        <w:t xml:space="preserve">: </w:t>
-      </w:r>
-      <w:r>
-        <w:rPr>
-          <w:rFonts w:ascii="Book Antiqua" w:hAnsi="Book Antiqua" w:cs="Times New Roman"/>
-          <w:sz w:val="24"/>
-        </w:rPr>
-        <w:t>COMUNÍQUESE</w:t>
-      </w:r>
-      <w:r>
-        <w:rPr>
-          <w:rFonts w:ascii="Book Antiqua" w:hAnsi="Book Antiqua" w:cs="Times New Roman"/>
-          <w:sz w:val="24"/>
-        </w:rPr>
-        <w:t xml:space="preserve">, </w:t>
-      </w:r>
-      <w:r>
-        <w:rPr>
-          <w:rFonts w:ascii="Book Antiqua" w:hAnsi="Book Antiqua" w:cs="Times New Roman"/>
-          <w:sz w:val="24"/>
-        </w:rPr>
         <w:t>CÓPIESE y ARCHÍVESE</w:t>
       </w:r>
       <w:r>
@@ -2421,10 +2387,8 @@
           <w:rFonts w:ascii="Book Antiqua" w:hAnsi="Book Antiqua" w:cs="Times New Roman"/>
           <w:sz w:val="24"/>
         </w:rPr>
-        <w:t xml:space="preserve">. </w:t>
-      </w:r>
-      <w:bookmarkStart w:id="0" w:name="_GoBack"/>
-      <w:bookmarkEnd w:id="0"/>
+        <w:t>.</w:t>
+      </w:r>
     </w:p>
     <w:sectPr>
       <w:footerReference w:type="default" r:id="rId7"/>
@@ -2439,7 +2403,7 @@
 </file>
 
 <file path=word/endnotes.xml><?xml version="1.0" encoding="utf-8"?>
-<w:endnotes xmlns:wpc="http://schemas.microsoft.com/office/word/2010/wordprocessingCanvas" xmlns:cx="http://schemas.microsoft.com/office/drawing/2014/chartex" xmlns:mc="http://schemas.openxmlformats.org/markup-compatibility/2006" xmlns:o="urn:schemas-microsoft-com:office:office" xmlns:r="http://schemas.openxmlformats.org/officeDocument/2006/relationships" xmlns:m="http://schemas.openxmlformats.org/officeDocument/2006/math" xmlns:v="urn:schemas-microsoft-com:vml" xmlns:wp14="http://schemas.microsoft.com/office/word/2010/wordprocessingDrawing" xmlns:wp="http://schemas.openxmlformats.org/drawingml/2006/wordprocessingDrawing" xmlns:w10="urn:schemas-microsoft-com:office:word" xmlns:w="http://schemas.openxmlformats.org/wordprocessingml/2006/main" xmlns:w14="http://schemas.microsoft.com/office/word/2010/wordml" xmlns:w15="http://schemas.microsoft.com/office/word/2012/wordml" xmlns:w16se="http://schemas.microsoft.com/office/word/2015/wordml/symex" xmlns:wpg="http://schemas.microsoft.com/office/word/2010/wordprocessingGroup" xmlns:wpi="http://schemas.microsoft.com/office/word/2010/wordprocessingInk" xmlns:wne="http://schemas.microsoft.com/office/word/2006/wordml" xmlns:wps="http://schemas.microsoft.com/office/word/2010/wordprocessingShape" mc:Ignorable="w14 w15 w16se wp14">
+<w:endnotes xmlns:wpc="http://schemas.microsoft.com/office/word/2010/wordprocessingCanvas" xmlns:cx="http://schemas.microsoft.com/office/drawing/2014/chartex" xmlns:cx1="http://schemas.microsoft.com/office/drawing/2015/9/8/chartex" xmlns:cx2="http://schemas.microsoft.com/office/drawing/2015/10/21/chartex" xmlns:cx3="http://schemas.microsoft.com/office/drawing/2016/5/9/chartex" xmlns:cx4="http://schemas.microsoft.com/office/drawing/2016/5/10/chartex" xmlns:cx5="http://schemas.microsoft.com/office/drawing/2016/5/11/chartex" xmlns:cx6="http://schemas.microsoft.com/office/drawing/2016/5/12/chartex" xmlns:cx7="http://schemas.microsoft.com/office/drawing/2016/5/13/chartex" xmlns:cx8="http://schemas.microsoft.com/office/drawing/2016/5/14/chartex" xmlns:mc="http://schemas.openxmlformats.org/markup-compatibility/2006" xmlns:aink="http://schemas.microsoft.com/office/drawing/2016/ink" xmlns:am3d="http://schemas.microsoft.com/office/drawing/2017/model3d" xmlns:o="urn:schemas-microsoft-com:office:office" xmlns:r="http://schemas.openxmlformats.org/officeDocument/2006/relationships" xmlns:m="http://schemas.openxmlformats.org/officeDocument/2006/math" xmlns:v="urn:schemas-microsoft-com:vml" xmlns:wp14="http://schemas.microsoft.com/office/word/2010/wordprocessingDrawing" xmlns:wp="http://schemas.openxmlformats.org/drawingml/2006/wordprocessingDrawing" xmlns:w10="urn:schemas-microsoft-com:office:word" xmlns:w="http://schemas.openxmlformats.org/wordprocessingml/2006/main" xmlns:w14="http://schemas.microsoft.com/office/word/2010/wordml" xmlns:w15="http://schemas.microsoft.com/office/word/2012/wordml" xmlns:w16cid="http://schemas.microsoft.com/office/word/2016/wordml/cid" xmlns:w16se="http://schemas.microsoft.com/office/word/2015/wordml/symex" xmlns:wpg="http://schemas.microsoft.com/office/word/2010/wordprocessingGroup" xmlns:wpi="http://schemas.microsoft.com/office/word/2010/wordprocessingInk" xmlns:wne="http://schemas.microsoft.com/office/word/2006/wordml" xmlns:wps="http://schemas.microsoft.com/office/word/2010/wordprocessingShape" mc:Ignorable="w14 w15 w16se w16cid wp14">
   <w:endnote w:type="separator" w:id="-1">
     <w:p>
       <w:pPr>
@@ -2464,7 +2428,7 @@
 </file>
 
 <file path=word/footer1.xml><?xml version="1.0" encoding="utf-8"?>
-<w:ftr xmlns:wpc="http://schemas.microsoft.com/office/word/2010/wordprocessingCanvas" xmlns:cx="http://schemas.microsoft.com/office/drawing/2014/chartex" xmlns:mc="http://schemas.openxmlformats.org/markup-compatibility/2006" xmlns:o="urn:schemas-microsoft-com:office:office" xmlns:r="http://schemas.openxmlformats.org/officeDocument/2006/relationships" xmlns:m="http://schemas.openxmlformats.org/officeDocument/2006/math" xmlns:v="urn:schemas-microsoft-com:vml" xmlns:wp14="http://schemas.microsoft.com/office/word/2010/wordprocessingDrawing" xmlns:wp="http://schemas.openxmlformats.org/drawingml/2006/wordprocessingDrawing" xmlns:w10="urn:schemas-microsoft-com:office:word" xmlns:w="http://schemas.openxmlformats.org/wordprocessingml/2006/main" xmlns:w14="http://schemas.microsoft.com/office/word/2010/wordml" xmlns:w15="http://schemas.microsoft.com/office/word/2012/wordml" xmlns:w16se="http://schemas.microsoft.com/office/word/2015/wordml/symex" xmlns:wpg="http://schemas.microsoft.com/office/word/2010/wordprocessingGroup" xmlns:wpi="http://schemas.microsoft.com/office/word/2010/wordprocessingInk" xmlns:wne="http://schemas.microsoft.com/office/word/2006/wordml" xmlns:wps="http://schemas.microsoft.com/office/word/2010/wordprocessingShape" mc:Ignorable="w14 w15 w16se wp14">
+<w:ftr xmlns:wpc="http://schemas.microsoft.com/office/word/2010/wordprocessingCanvas" xmlns:cx="http://schemas.microsoft.com/office/drawing/2014/chartex" xmlns:cx1="http://schemas.microsoft.com/office/drawing/2015/9/8/chartex" xmlns:cx2="http://schemas.microsoft.com/office/drawing/2015/10/21/chartex" xmlns:cx3="http://schemas.microsoft.com/office/drawing/2016/5/9/chartex" xmlns:cx4="http://schemas.microsoft.com/office/drawing/2016/5/10/chartex" xmlns:cx5="http://schemas.microsoft.com/office/drawing/2016/5/11/chartex" xmlns:cx6="http://schemas.microsoft.com/office/drawing/2016/5/12/chartex" xmlns:cx7="http://schemas.microsoft.com/office/drawing/2016/5/13/chartex" xmlns:cx8="http://schemas.microsoft.com/office/drawing/2016/5/14/chartex" xmlns:mc="http://schemas.openxmlformats.org/markup-compatibility/2006" xmlns:aink="http://schemas.microsoft.com/office/drawing/2016/ink" xmlns:am3d="http://schemas.microsoft.com/office/drawing/2017/model3d" xmlns:o="urn:schemas-microsoft-com:office:office" xmlns:r="http://schemas.openxmlformats.org/officeDocument/2006/relationships" xmlns:m="http://schemas.openxmlformats.org/officeDocument/2006/math" xmlns:v="urn:schemas-microsoft-com:vml" xmlns:wp14="http://schemas.microsoft.com/office/word/2010/wordprocessingDrawing" xmlns:wp="http://schemas.openxmlformats.org/drawingml/2006/wordprocessingDrawing" xmlns:w10="urn:schemas-microsoft-com:office:word" xmlns:w="http://schemas.openxmlformats.org/wordprocessingml/2006/main" xmlns:w14="http://schemas.microsoft.com/office/word/2010/wordml" xmlns:w15="http://schemas.microsoft.com/office/word/2012/wordml" xmlns:w16cid="http://schemas.microsoft.com/office/word/2016/wordml/cid" xmlns:w16se="http://schemas.microsoft.com/office/word/2015/wordml/symex" xmlns:wpg="http://schemas.microsoft.com/office/word/2010/wordprocessingGroup" xmlns:wpi="http://schemas.microsoft.com/office/word/2010/wordprocessingInk" xmlns:wne="http://schemas.microsoft.com/office/word/2006/wordml" xmlns:wps="http://schemas.microsoft.com/office/word/2010/wordprocessingShape" mc:Ignorable="w14 w15 w16se w16cid wp14">
   <w:p>
     <w:pPr>
       <w:pStyle w:val="Piedepgina"/>
@@ -2479,7 +2443,7 @@
 </file>
 
 <file path=word/footnotes.xml><?xml version="1.0" encoding="utf-8"?>
-<w:footnotes xmlns:wpc="http://schemas.microsoft.com/office/word/2010/wordprocessingCanvas" xmlns:cx="http://schemas.microsoft.com/office/drawing/2014/chartex" xmlns:mc="http://schemas.openxmlformats.org/markup-compatibility/2006" xmlns:o="urn:schemas-microsoft-com:office:office" xmlns:r="http://schemas.openxmlformats.org/officeDocument/2006/relationships" xmlns:m="http://schemas.openxmlformats.org/officeDocument/2006/math" xmlns:v="urn:schemas-microsoft-com:vml" xmlns:wp14="http://schemas.microsoft.com/office/word/2010/wordprocessingDrawing" xmlns:wp="http://schemas.openxmlformats.org/drawingml/2006/wordprocessingDrawing" xmlns:w10="urn:schemas-microsoft-com:office:word" xmlns:w="http://schemas.openxmlformats.org/wordprocessingml/2006/main" xmlns:w14="http://schemas.microsoft.com/office/word/2010/wordml" xmlns:w15="http://schemas.microsoft.com/office/word/2012/wordml" xmlns:w16se="http://schemas.microsoft.com/office/word/2015/wordml/symex" xmlns:wpg="http://schemas.microsoft.com/office/word/2010/wordprocessingGroup" xmlns:wpi="http://schemas.microsoft.com/office/word/2010/wordprocessingInk" xmlns:wne="http://schemas.microsoft.com/office/word/2006/wordml" xmlns:wps="http://schemas.microsoft.com/office/word/2010/wordprocessingShape" mc:Ignorable="w14 w15 w16se wp14">
+<w:footnotes xmlns:wpc="http://schemas.microsoft.com/office/word/2010/wordprocessingCanvas" xmlns:cx="http://schemas.microsoft.com/office/drawing/2014/chartex" xmlns:cx1="http://schemas.microsoft.com/office/drawing/2015/9/8/chartex" xmlns:cx2="http://schemas.microsoft.com/office/drawing/2015/10/21/chartex" xmlns:cx3="http://schemas.microsoft.com/office/drawing/2016/5/9/chartex" xmlns:cx4="http://schemas.microsoft.com/office/drawing/2016/5/10/chartex" xmlns:cx5="http://schemas.microsoft.com/office/drawing/2016/5/11/chartex" xmlns:cx6="http://schemas.microsoft.com/office/drawing/2016/5/12/chartex" xmlns:cx7="http://schemas.microsoft.com/office/drawing/2016/5/13/chartex" xmlns:cx8="http://schemas.microsoft.com/office/drawing/2016/5/14/chartex" xmlns:mc="http://schemas.openxmlformats.org/markup-compatibility/2006" xmlns:aink="http://schemas.microsoft.com/office/drawing/2016/ink" xmlns:am3d="http://schemas.microsoft.com/office/drawing/2017/model3d" xmlns:o="urn:schemas-microsoft-com:office:office" xmlns:r="http://schemas.openxmlformats.org/officeDocument/2006/relationships" xmlns:m="http://schemas.openxmlformats.org/officeDocument/2006/math" xmlns:v="urn:schemas-microsoft-com:vml" xmlns:wp14="http://schemas.microsoft.com/office/word/2010/wordprocessingDrawing" xmlns:wp="http://schemas.openxmlformats.org/drawingml/2006/wordprocessingDrawing" xmlns:w10="urn:schemas-microsoft-com:office:word" xmlns:w="http://schemas.openxmlformats.org/wordprocessingml/2006/main" xmlns:w14="http://schemas.microsoft.com/office/word/2010/wordml" xmlns:w15="http://schemas.microsoft.com/office/word/2012/wordml" xmlns:w16cid="http://schemas.microsoft.com/office/word/2016/wordml/cid" xmlns:w16se="http://schemas.microsoft.com/office/word/2015/wordml/symex" xmlns:wpg="http://schemas.microsoft.com/office/word/2010/wordprocessingGroup" xmlns:wpi="http://schemas.microsoft.com/office/word/2010/wordprocessingInk" xmlns:wne="http://schemas.microsoft.com/office/word/2006/wordml" xmlns:wps="http://schemas.microsoft.com/office/word/2010/wordprocessingShape" mc:Ignorable="w14 w15 w16se w16cid wp14">
   <w:footnote w:type="separator" w:id="-1">
     <w:p>
       <w:pPr>
@@ -2504,7 +2468,7 @@
 </file>
 
 <file path=word/numbering.xml><?xml version="1.0" encoding="utf-8"?>
-<w:numbering xmlns:wpc="http://schemas.microsoft.com/office/word/2010/wordprocessingCanvas" xmlns:cx="http://schemas.microsoft.com/office/drawing/2014/chartex" xmlns:mc="http://schemas.openxmlformats.org/markup-compatibility/2006" xmlns:o="urn:schemas-microsoft-com:office:office" xmlns:r="http://schemas.openxmlformats.org/officeDocument/2006/relationships" xmlns:m="http://schemas.openxmlformats.org/officeDocument/2006/math" xmlns:v="urn:schemas-microsoft-com:vml" xmlns:wp14="http://schemas.microsoft.com/office/word/2010/wordprocessingDrawing" xmlns:wp="http://schemas.openxmlformats.org/drawingml/2006/wordprocessingDrawing" xmlns:w10="urn:schemas-microsoft-com:office:word" xmlns:w="http://schemas.openxmlformats.org/wordprocessingml/2006/main" xmlns:w14="http://schemas.microsoft.com/office/word/2010/wordml" xmlns:w15="http://schemas.microsoft.com/office/word/2012/wordml" xmlns:w16se="http://schemas.microsoft.com/office/word/2015/wordml/symex" xmlns:wpg="http://schemas.microsoft.com/office/word/2010/wordprocessingGroup" xmlns:wpi="http://schemas.microsoft.com/office/word/2010/wordprocessingInk" xmlns:wne="http://schemas.microsoft.com/office/word/2006/wordml" xmlns:wps="http://schemas.microsoft.com/office/word/2010/wordprocessingShape" mc:Ignorable="w14 w15 w16se wp14">
+<w:numbering xmlns:wpc="http://schemas.microsoft.com/office/word/2010/wordprocessingCanvas" xmlns:cx="http://schemas.microsoft.com/office/drawing/2014/chartex" xmlns:cx1="http://schemas.microsoft.com/office/drawing/2015/9/8/chartex" xmlns:cx2="http://schemas.microsoft.com/office/drawing/2015/10/21/chartex" xmlns:cx3="http://schemas.microsoft.com/office/drawing/2016/5/9/chartex" xmlns:cx4="http://schemas.microsoft.com/office/drawing/2016/5/10/chartex" xmlns:cx5="http://schemas.microsoft.com/office/drawing/2016/5/11/chartex" xmlns:cx6="http://schemas.microsoft.com/office/drawing/2016/5/12/chartex" xmlns:cx7="http://schemas.microsoft.com/office/drawing/2016/5/13/chartex" xmlns:cx8="http://schemas.microsoft.com/office/drawing/2016/5/14/chartex" xmlns:mc="http://schemas.openxmlformats.org/markup-compatibility/2006" xmlns:aink="http://schemas.microsoft.com/office/drawing/2016/ink" xmlns:am3d="http://schemas.microsoft.com/office/drawing/2017/model3d" xmlns:o="urn:schemas-microsoft-com:office:office" xmlns:r="http://schemas.openxmlformats.org/officeDocument/2006/relationships" xmlns:m="http://schemas.openxmlformats.org/officeDocument/2006/math" xmlns:v="urn:schemas-microsoft-com:vml" xmlns:wp14="http://schemas.microsoft.com/office/word/2010/wordprocessingDrawing" xmlns:wp="http://schemas.openxmlformats.org/drawingml/2006/wordprocessingDrawing" xmlns:w10="urn:schemas-microsoft-com:office:word" xmlns:w="http://schemas.openxmlformats.org/wordprocessingml/2006/main" xmlns:w14="http://schemas.microsoft.com/office/word/2010/wordml" xmlns:w15="http://schemas.microsoft.com/office/word/2012/wordml" xmlns:w16cid="http://schemas.microsoft.com/office/word/2016/wordml/cid" xmlns:w16se="http://schemas.microsoft.com/office/word/2015/wordml/symex" xmlns:wpg="http://schemas.microsoft.com/office/word/2010/wordprocessingGroup" xmlns:wpi="http://schemas.microsoft.com/office/word/2010/wordprocessingInk" xmlns:wne="http://schemas.microsoft.com/office/word/2006/wordml" xmlns:wps="http://schemas.microsoft.com/office/word/2010/wordprocessingShape" mc:Ignorable="w14 w15 w16se w16cid wp14">
   <w:abstractNum w:abstractNumId="0" w15:restartNumberingAfterBreak="0">
     <w:nsid w:val="0CC04E09"/>
     <w:multiLevelType w:val="hybridMultilevel"/>
@@ -2595,6 +2559,92 @@
     </w:lvl>
   </w:abstractNum>
   <w:abstractNum w:abstractNumId="1" w15:restartNumberingAfterBreak="0">
+    <w:nsid w:val="140B2BC7"/>
+    <w:multiLevelType w:val="hybridMultilevel"/>
+    <w:tmpl w:val="52ACF1EA"/>
+    <w:lvl w:ilvl="0" w:tplc="2C0A0011">
+      <w:start w:val="1"/>
+      <w:numFmt w:val="decimal"/>
+      <w:lvlText w:val="%1)"/>
+      <w:lvlJc w:val="left"/>
+      <w:pPr>
+        <w:ind w:left="360" w:hanging="360"/>
+      </w:pPr>
+    </w:lvl>
+    <w:lvl w:ilvl="1" w:tplc="040A0019" w:tentative="1">
+      <w:start w:val="1"/>
+      <w:numFmt w:val="lowerLetter"/>
+      <w:lvlText w:val="%2."/>
+      <w:lvlJc w:val="left"/>
+      <w:pPr>
+        <w:ind w:left="1080" w:hanging="360"/>
+      </w:pPr>
+    </w:lvl>
+    <w:lvl w:ilvl="2" w:tplc="040A001B" w:tentative="1">
+      <w:start w:val="1"/>
+      <w:numFmt w:val="lowerRoman"/>
+      <w:lvlText w:val="%3."/>
+      <w:lvlJc w:val="right"/>
+      <w:pPr>
+        <w:ind w:left="1800" w:hanging="180"/>
+      </w:pPr>
+    </w:lvl>
+    <w:lvl w:ilvl="3" w:tplc="040A000F" w:tentative="1">
+      <w:start w:val="1"/>
+      <w:numFmt w:val="decimal"/>
+      <w:lvlText w:val="%4."/>
+      <w:lvlJc w:val="left"/>
+      <w:pPr>
+        <w:ind w:left="2520" w:hanging="360"/>
+      </w:pPr>
+    </w:lvl>
+    <w:lvl w:ilvl="4" w:tplc="040A0019" w:tentative="1">
+      <w:start w:val="1"/>
+      <w:numFmt w:val="lowerLetter"/>
+      <w:lvlText w:val="%5."/>
+      <w:lvlJc w:val="left"/>
+      <w:pPr>
+        <w:ind w:left="3240" w:hanging="360"/>
+      </w:pPr>
+    </w:lvl>
+    <w:lvl w:ilvl="5" w:tplc="040A001B" w:tentative="1">
+      <w:start w:val="1"/>
+      <w:numFmt w:val="lowerRoman"/>
+      <w:lvlText w:val="%6."/>
+      <w:lvlJc w:val="right"/>
+      <w:pPr>
+        <w:ind w:left="3960" w:hanging="180"/>
+      </w:pPr>
+    </w:lvl>
+    <w:lvl w:ilvl="6" w:tplc="040A000F" w:tentative="1">
+      <w:start w:val="1"/>
+      <w:numFmt w:val="decimal"/>
+      <w:lvlText w:val="%7."/>
+      <w:lvlJc w:val="left"/>
+      <w:pPr>
+        <w:ind w:left="4680" w:hanging="360"/>
+      </w:pPr>
+    </w:lvl>
+    <w:lvl w:ilvl="7" w:tplc="040A0019" w:tentative="1">
+      <w:start w:val="1"/>
+      <w:numFmt w:val="lowerLetter"/>
+      <w:lvlText w:val="%8."/>
+      <w:lvlJc w:val="left"/>
+      <w:pPr>
+        <w:ind w:left="5400" w:hanging="360"/>
+      </w:pPr>
+    </w:lvl>
+    <w:lvl w:ilvl="8" w:tplc="040A001B" w:tentative="1">
+      <w:start w:val="1"/>
+      <w:numFmt w:val="lowerRoman"/>
+      <w:lvlText w:val="%9."/>
+      <w:lvlJc w:val="right"/>
+      <w:pPr>
+        <w:ind w:left="6120" w:hanging="180"/>
+      </w:pPr>
+    </w:lvl>
+  </w:abstractNum>
+  <w:abstractNum w:abstractNumId="2" w15:restartNumberingAfterBreak="0">
     <w:nsid w:val="17735D67"/>
     <w:multiLevelType w:val="hybridMultilevel"/>
     <w:tmpl w:val="43962E12"/>
@@ -2683,7 +2733,7 @@
       </w:pPr>
     </w:lvl>
   </w:abstractNum>
-  <w:abstractNum w:abstractNumId="2" w15:restartNumberingAfterBreak="0">
+  <w:abstractNum w:abstractNumId="3" w15:restartNumberingAfterBreak="0">
     <w:nsid w:val="1BFD6B45"/>
     <w:multiLevelType w:val="hybridMultilevel"/>
     <w:tmpl w:val="EF842F38"/>
@@ -2772,7 +2822,7 @@
       </w:pPr>
     </w:lvl>
   </w:abstractNum>
-  <w:abstractNum w:abstractNumId="3" w15:restartNumberingAfterBreak="0">
+  <w:abstractNum w:abstractNumId="4" w15:restartNumberingAfterBreak="0">
     <w:nsid w:val="1EE72DC4"/>
     <w:multiLevelType w:val="hybridMultilevel"/>
     <w:tmpl w:val="E5522E5A"/>
@@ -2861,7 +2911,7 @@
       </w:pPr>
     </w:lvl>
   </w:abstractNum>
-  <w:abstractNum w:abstractNumId="4" w15:restartNumberingAfterBreak="0">
+  <w:abstractNum w:abstractNumId="5" w15:restartNumberingAfterBreak="0">
     <w:nsid w:val="1F68013A"/>
     <w:multiLevelType w:val="hybridMultilevel"/>
     <w:tmpl w:val="5D445A24"/>
@@ -2947,7 +2997,7 @@
       </w:pPr>
     </w:lvl>
   </w:abstractNum>
-  <w:abstractNum w:abstractNumId="5" w15:restartNumberingAfterBreak="0">
+  <w:abstractNum w:abstractNumId="6" w15:restartNumberingAfterBreak="0">
     <w:nsid w:val="312103D4"/>
     <w:multiLevelType w:val="hybridMultilevel"/>
     <w:tmpl w:val="0464A970"/>
@@ -3033,7 +3083,7 @@
       </w:pPr>
     </w:lvl>
   </w:abstractNum>
-  <w:abstractNum w:abstractNumId="6" w15:restartNumberingAfterBreak="0">
+  <w:abstractNum w:abstractNumId="7" w15:restartNumberingAfterBreak="0">
     <w:nsid w:val="3C012D07"/>
     <w:multiLevelType w:val="hybridMultilevel"/>
     <w:tmpl w:val="56D0CC46"/>
@@ -3122,7 +3172,354 @@
       </w:pPr>
     </w:lvl>
   </w:abstractNum>
-  <w:abstractNum w:abstractNumId="7" w15:restartNumberingAfterBreak="0">
+  <w:abstractNum w:abstractNumId="8" w15:restartNumberingAfterBreak="0">
+    <w:nsid w:val="40A23DB0"/>
+    <w:multiLevelType w:val="hybridMultilevel"/>
+    <w:tmpl w:val="74043FB0"/>
+    <w:lvl w:ilvl="0" w:tplc="2C0A0017">
+      <w:start w:val="1"/>
+      <w:numFmt w:val="lowerLetter"/>
+      <w:lvlText w:val="%1)"/>
+      <w:lvlJc w:val="left"/>
+      <w:pPr>
+        <w:ind w:left="720" w:hanging="360"/>
+      </w:pPr>
+      <w:rPr>
+        <w:rFonts w:hint="default"/>
+      </w:rPr>
+    </w:lvl>
+    <w:lvl w:ilvl="1" w:tplc="2C0A0019" w:tentative="1">
+      <w:start w:val="1"/>
+      <w:numFmt w:val="lowerLetter"/>
+      <w:lvlText w:val="%2."/>
+      <w:lvlJc w:val="left"/>
+      <w:pPr>
+        <w:ind w:left="1440" w:hanging="360"/>
+      </w:pPr>
+    </w:lvl>
+    <w:lvl w:ilvl="2" w:tplc="2C0A001B" w:tentative="1">
+      <w:start w:val="1"/>
+      <w:numFmt w:val="lowerRoman"/>
+      <w:lvlText w:val="%3."/>
+      <w:lvlJc w:val="right"/>
+      <w:pPr>
+        <w:ind w:left="2160" w:hanging="180"/>
+      </w:pPr>
+    </w:lvl>
+    <w:lvl w:ilvl="3" w:tplc="2C0A000F" w:tentative="1">
+      <w:start w:val="1"/>
+      <w:numFmt w:val="decimal"/>
+      <w:lvlText w:val="%4."/>
+      <w:lvlJc w:val="left"/>
+      <w:pPr>
+        <w:ind w:left="2880" w:hanging="360"/>
+      </w:pPr>
+    </w:lvl>
+    <w:lvl w:ilvl="4" w:tplc="2C0A0019" w:tentative="1">
+      <w:start w:val="1"/>
+      <w:numFmt w:val="lowerLetter"/>
+      <w:lvlText w:val="%5."/>
+      <w:lvlJc w:val="left"/>
+      <w:pPr>
+        <w:ind w:left="3600" w:hanging="360"/>
+      </w:pPr>
+    </w:lvl>
+    <w:lvl w:ilvl="5" w:tplc="2C0A001B" w:tentative="1">
+      <w:start w:val="1"/>
+      <w:numFmt w:val="lowerRoman"/>
+      <w:lvlText w:val="%6."/>
+      <w:lvlJc w:val="right"/>
+      <w:pPr>
+        <w:ind w:left="4320" w:hanging="180"/>
+      </w:pPr>
+    </w:lvl>
+    <w:lvl w:ilvl="6" w:tplc="2C0A000F" w:tentative="1">
+      <w:start w:val="1"/>
+      <w:numFmt w:val="decimal"/>
+      <w:lvlText w:val="%7."/>
+      <w:lvlJc w:val="left"/>
+      <w:pPr>
+        <w:ind w:left="5040" w:hanging="360"/>
+      </w:pPr>
+    </w:lvl>
+    <w:lvl w:ilvl="7" w:tplc="2C0A0019" w:tentative="1">
+      <w:start w:val="1"/>
+      <w:numFmt w:val="lowerLetter"/>
+      <w:lvlText w:val="%8."/>
+      <w:lvlJc w:val="left"/>
+      <w:pPr>
+        <w:ind w:left="5760" w:hanging="360"/>
+      </w:pPr>
+    </w:lvl>
+    <w:lvl w:ilvl="8" w:tplc="2C0A001B" w:tentative="1">
+      <w:start w:val="1"/>
+      <w:numFmt w:val="lowerRoman"/>
+      <w:lvlText w:val="%9."/>
+      <w:lvlJc w:val="right"/>
+      <w:pPr>
+        <w:ind w:left="6480" w:hanging="180"/>
+      </w:pPr>
+    </w:lvl>
+  </w:abstractNum>
+  <w:abstractNum w:abstractNumId="9" w15:restartNumberingAfterBreak="0">
+    <w:nsid w:val="422968C8"/>
+    <w:multiLevelType w:val="hybridMultilevel"/>
+    <w:tmpl w:val="42AC5070"/>
+    <w:lvl w:ilvl="0" w:tplc="2C0A0011">
+      <w:start w:val="1"/>
+      <w:numFmt w:val="decimal"/>
+      <w:lvlText w:val="%1)"/>
+      <w:lvlJc w:val="left"/>
+      <w:pPr>
+        <w:ind w:left="360" w:hanging="360"/>
+      </w:pPr>
+    </w:lvl>
+    <w:lvl w:ilvl="1" w:tplc="040A0019" w:tentative="1">
+      <w:start w:val="1"/>
+      <w:numFmt w:val="lowerLetter"/>
+      <w:lvlText w:val="%2."/>
+      <w:lvlJc w:val="left"/>
+      <w:pPr>
+        <w:ind w:left="1080" w:hanging="360"/>
+      </w:pPr>
+    </w:lvl>
+    <w:lvl w:ilvl="2" w:tplc="040A001B" w:tentative="1">
+      <w:start w:val="1"/>
+      <w:numFmt w:val="lowerRoman"/>
+      <w:lvlText w:val="%3."/>
+      <w:lvlJc w:val="right"/>
+      <w:pPr>
+        <w:ind w:left="1800" w:hanging="180"/>
+      </w:pPr>
+    </w:lvl>
+    <w:lvl w:ilvl="3" w:tplc="040A000F" w:tentative="1">
+      <w:start w:val="1"/>
+      <w:numFmt w:val="decimal"/>
+      <w:lvlText w:val="%4."/>
+      <w:lvlJc w:val="left"/>
+      <w:pPr>
+        <w:ind w:left="2520" w:hanging="360"/>
+      </w:pPr>
+    </w:lvl>
+    <w:lvl w:ilvl="4" w:tplc="040A0019" w:tentative="1">
+      <w:start w:val="1"/>
+      <w:numFmt w:val="lowerLetter"/>
+      <w:lvlText w:val="%5."/>
+      <w:lvlJc w:val="left"/>
+      <w:pPr>
+        <w:ind w:left="3240" w:hanging="360"/>
+      </w:pPr>
+    </w:lvl>
+    <w:lvl w:ilvl="5" w:tplc="040A001B" w:tentative="1">
+      <w:start w:val="1"/>
+      <w:numFmt w:val="lowerRoman"/>
+      <w:lvlText w:val="%6."/>
+      <w:lvlJc w:val="right"/>
+      <w:pPr>
+        <w:ind w:left="3960" w:hanging="180"/>
+      </w:pPr>
+    </w:lvl>
+    <w:lvl w:ilvl="6" w:tplc="040A000F" w:tentative="1">
+      <w:start w:val="1"/>
+      <w:numFmt w:val="decimal"/>
+      <w:lvlText w:val="%7."/>
+      <w:lvlJc w:val="left"/>
+      <w:pPr>
+        <w:ind w:left="4680" w:hanging="360"/>
+      </w:pPr>
+    </w:lvl>
+    <w:lvl w:ilvl="7" w:tplc="040A0019" w:tentative="1">
+      <w:start w:val="1"/>
+      <w:numFmt w:val="lowerLetter"/>
+      <w:lvlText w:val="%8."/>
+      <w:lvlJc w:val="left"/>
+      <w:pPr>
+        <w:ind w:left="5400" w:hanging="360"/>
+      </w:pPr>
+    </w:lvl>
+    <w:lvl w:ilvl="8" w:tplc="040A001B" w:tentative="1">
+      <w:start w:val="1"/>
+      <w:numFmt w:val="lowerRoman"/>
+      <w:lvlText w:val="%9."/>
+      <w:lvlJc w:val="right"/>
+      <w:pPr>
+        <w:ind w:left="6120" w:hanging="180"/>
+      </w:pPr>
+    </w:lvl>
+  </w:abstractNum>
+  <w:abstractNum w:abstractNumId="10" w15:restartNumberingAfterBreak="0">
+    <w:nsid w:val="5AD31ABB"/>
+    <w:multiLevelType w:val="hybridMultilevel"/>
+    <w:tmpl w:val="A302F262"/>
+    <w:lvl w:ilvl="0" w:tplc="2C0A0011">
+      <w:start w:val="1"/>
+      <w:numFmt w:val="decimal"/>
+      <w:lvlText w:val="%1)"/>
+      <w:lvlJc w:val="left"/>
+      <w:pPr>
+        <w:ind w:left="360" w:hanging="360"/>
+      </w:pPr>
+    </w:lvl>
+    <w:lvl w:ilvl="1" w:tplc="040A0019" w:tentative="1">
+      <w:start w:val="1"/>
+      <w:numFmt w:val="lowerLetter"/>
+      <w:lvlText w:val="%2."/>
+      <w:lvlJc w:val="left"/>
+      <w:pPr>
+        <w:ind w:left="1080" w:hanging="360"/>
+      </w:pPr>
+    </w:lvl>
+    <w:lvl w:ilvl="2" w:tplc="040A001B" w:tentative="1">
+      <w:start w:val="1"/>
+      <w:numFmt w:val="lowerRoman"/>
+      <w:lvlText w:val="%3."/>
+      <w:lvlJc w:val="right"/>
+      <w:pPr>
+        <w:ind w:left="1800" w:hanging="180"/>
+      </w:pPr>
+    </w:lvl>
+    <w:lvl w:ilvl="3" w:tplc="040A000F" w:tentative="1">
+      <w:start w:val="1"/>
+      <w:numFmt w:val="decimal"/>
+      <w:lvlText w:val="%4."/>
+      <w:lvlJc w:val="left"/>
+      <w:pPr>
+        <w:ind w:left="2520" w:hanging="360"/>
+      </w:pPr>
+    </w:lvl>
+    <w:lvl w:ilvl="4" w:tplc="040A0019" w:tentative="1">
+      <w:start w:val="1"/>
+      <w:numFmt w:val="lowerLetter"/>
+      <w:lvlText w:val="%5."/>
+      <w:lvlJc w:val="left"/>
+      <w:pPr>
+        <w:ind w:left="3240" w:hanging="360"/>
+      </w:pPr>
+    </w:lvl>
+    <w:lvl w:ilvl="5" w:tplc="040A001B" w:tentative="1">
+      <w:start w:val="1"/>
+      <w:numFmt w:val="lowerRoman"/>
+      <w:lvlText w:val="%6."/>
+      <w:lvlJc w:val="right"/>
+      <w:pPr>
+        <w:ind w:left="3960" w:hanging="180"/>
+      </w:pPr>
+    </w:lvl>
+    <w:lvl w:ilvl="6" w:tplc="040A000F" w:tentative="1">
+      <w:start w:val="1"/>
+      <w:numFmt w:val="decimal"/>
+      <w:lvlText w:val="%7."/>
+      <w:lvlJc w:val="left"/>
+      <w:pPr>
+        <w:ind w:left="4680" w:hanging="360"/>
+      </w:pPr>
+    </w:lvl>
+    <w:lvl w:ilvl="7" w:tplc="040A0019" w:tentative="1">
+      <w:start w:val="1"/>
+      <w:numFmt w:val="lowerLetter"/>
+      <w:lvlText w:val="%8."/>
+      <w:lvlJc w:val="left"/>
+      <w:pPr>
+        <w:ind w:left="5400" w:hanging="360"/>
+      </w:pPr>
+    </w:lvl>
+    <w:lvl w:ilvl="8" w:tplc="040A001B" w:tentative="1">
+      <w:start w:val="1"/>
+      <w:numFmt w:val="lowerRoman"/>
+      <w:lvlText w:val="%9."/>
+      <w:lvlJc w:val="right"/>
+      <w:pPr>
+        <w:ind w:left="6120" w:hanging="180"/>
+      </w:pPr>
+    </w:lvl>
+  </w:abstractNum>
+  <w:abstractNum w:abstractNumId="11" w15:restartNumberingAfterBreak="0">
+    <w:nsid w:val="61844FE9"/>
+    <w:multiLevelType w:val="hybridMultilevel"/>
+    <w:tmpl w:val="AF34065A"/>
+    <w:lvl w:ilvl="0" w:tplc="2C0A0017">
+      <w:start w:val="1"/>
+      <w:numFmt w:val="lowerLetter"/>
+      <w:lvlText w:val="%1)"/>
+      <w:lvlJc w:val="left"/>
+      <w:pPr>
+        <w:ind w:left="720" w:hanging="360"/>
+      </w:pPr>
+    </w:lvl>
+    <w:lvl w:ilvl="1" w:tplc="2C0A0019" w:tentative="1">
+      <w:start w:val="1"/>
+      <w:numFmt w:val="lowerLetter"/>
+      <w:lvlText w:val="%2."/>
+      <w:lvlJc w:val="left"/>
+      <w:pPr>
+        <w:ind w:left="1440" w:hanging="360"/>
+      </w:pPr>
+    </w:lvl>
+    <w:lvl w:ilvl="2" w:tplc="2C0A001B" w:tentative="1">
+      <w:start w:val="1"/>
+      <w:numFmt w:val="lowerRoman"/>
+      <w:lvlText w:val="%3."/>
+      <w:lvlJc w:val="right"/>
+      <w:pPr>
+        <w:ind w:left="2160" w:hanging="180"/>
+      </w:pPr>
+    </w:lvl>
+    <w:lvl w:ilvl="3" w:tplc="2C0A000F" w:tentative="1">
+      <w:start w:val="1"/>
+      <w:numFmt w:val="decimal"/>
+      <w:lvlText w:val="%4."/>
+      <w:lvlJc w:val="left"/>
+      <w:pPr>
+        <w:ind w:left="2880" w:hanging="360"/>
+      </w:pPr>
+    </w:lvl>
+    <w:lvl w:ilvl="4" w:tplc="2C0A0019" w:tentative="1">
+      <w:start w:val="1"/>
+      <w:numFmt w:val="lowerLetter"/>
+      <w:lvlText w:val="%5."/>
+      <w:lvlJc w:val="left"/>
+      <w:pPr>
+        <w:ind w:left="3600" w:hanging="360"/>
+      </w:pPr>
+    </w:lvl>
+    <w:lvl w:ilvl="5" w:tplc="2C0A001B" w:tentative="1">
+      <w:start w:val="1"/>
+      <w:numFmt w:val="lowerRoman"/>
+      <w:lvlText w:val="%6."/>
+      <w:lvlJc w:val="right"/>
+      <w:pPr>
+        <w:ind w:left="4320" w:hanging="180"/>
+      </w:pPr>
+    </w:lvl>
+    <w:lvl w:ilvl="6" w:tplc="2C0A000F" w:tentative="1">
+      <w:start w:val="1"/>
+      <w:numFmt w:val="decimal"/>
+      <w:lvlText w:val="%7."/>
+      <w:lvlJc w:val="left"/>
+      <w:pPr>
+        <w:ind w:left="5040" w:hanging="360"/>
+      </w:pPr>
+    </w:lvl>
+    <w:lvl w:ilvl="7" w:tplc="2C0A0019" w:tentative="1">
+      <w:start w:val="1"/>
+      <w:numFmt w:val="lowerLetter"/>
+      <w:lvlText w:val="%8."/>
+      <w:lvlJc w:val="left"/>
+      <w:pPr>
+        <w:ind w:left="5760" w:hanging="360"/>
+      </w:pPr>
+    </w:lvl>
+    <w:lvl w:ilvl="8" w:tplc="2C0A001B" w:tentative="1">
+      <w:start w:val="1"/>
+      <w:numFmt w:val="lowerRoman"/>
+      <w:lvlText w:val="%9."/>
+      <w:lvlJc w:val="right"/>
+      <w:pPr>
+        <w:ind w:left="6480" w:hanging="180"/>
+      </w:pPr>
+    </w:lvl>
+  </w:abstractNum>
+  <w:abstractNum w:abstractNumId="12" w15:restartNumberingAfterBreak="0">
     <w:nsid w:val="65B776AD"/>
     <w:multiLevelType w:val="hybridMultilevel"/>
     <w:tmpl w:val="2BA47A84"/>
@@ -3208,7 +3605,7 @@
       </w:pPr>
     </w:lvl>
   </w:abstractNum>
-  <w:abstractNum w:abstractNumId="8" w15:restartNumberingAfterBreak="0">
+  <w:abstractNum w:abstractNumId="13" w15:restartNumberingAfterBreak="0">
     <w:nsid w:val="6C623C94"/>
     <w:multiLevelType w:val="hybridMultilevel"/>
     <w:tmpl w:val="E4BED3D8"/>
@@ -3297,7 +3694,7 @@
       </w:pPr>
     </w:lvl>
   </w:abstractNum>
-  <w:abstractNum w:abstractNumId="9" w15:restartNumberingAfterBreak="0">
+  <w:abstractNum w:abstractNumId="14" w15:restartNumberingAfterBreak="0">
     <w:nsid w:val="74D438AD"/>
     <w:multiLevelType w:val="hybridMultilevel"/>
     <w:tmpl w:val="C6FC27BE"/>
@@ -3387,40 +3784,55 @@
     </w:lvl>
   </w:abstractNum>
   <w:num w:numId="1">
-    <w:abstractNumId w:val="8"/>
+    <w:abstractNumId w:val="13"/>
   </w:num>
   <w:num w:numId="2">
+    <w:abstractNumId w:val="4"/>
+  </w:num>
+  <w:num w:numId="3">
     <w:abstractNumId w:val="3"/>
   </w:num>
-  <w:num w:numId="3">
-    <w:abstractNumId w:val="2"/>
+  <w:num w:numId="4">
+    <w:abstractNumId w:val="6"/>
   </w:num>
-  <w:num w:numId="4">
+  <w:num w:numId="5">
     <w:abstractNumId w:val="5"/>
   </w:num>
-  <w:num w:numId="5">
-    <w:abstractNumId w:val="4"/>
-  </w:num>
   <w:num w:numId="6">
-    <w:abstractNumId w:val="7"/>
+    <w:abstractNumId w:val="12"/>
   </w:num>
   <w:num w:numId="7">
-    <w:abstractNumId w:val="9"/>
+    <w:abstractNumId w:val="14"/>
   </w:num>
   <w:num w:numId="8">
     <w:abstractNumId w:val="0"/>
   </w:num>
   <w:num w:numId="9">
+    <w:abstractNumId w:val="2"/>
+  </w:num>
+  <w:num w:numId="10">
+    <w:abstractNumId w:val="7"/>
+  </w:num>
+  <w:num w:numId="11">
+    <w:abstractNumId w:val="8"/>
+  </w:num>
+  <w:num w:numId="12">
+    <w:abstractNumId w:val="11"/>
+  </w:num>
+  <w:num w:numId="13">
     <w:abstractNumId w:val="1"/>
   </w:num>
-  <w:num w:numId="10">
-    <w:abstractNumId w:val="6"/>
+  <w:num w:numId="14">
+    <w:abstractNumId w:val="9"/>
+  </w:num>
+  <w:num w:numId="15">
+    <w:abstractNumId w:val="10"/>
   </w:num>
 </w:numbering>
 </file>
 
 <file path=word/styles.xml><?xml version="1.0" encoding="utf-8"?>
-<w:styles xmlns:mc="http://schemas.openxmlformats.org/markup-compatibility/2006" xmlns:r="http://schemas.openxmlformats.org/officeDocument/2006/relationships" xmlns:w="http://schemas.openxmlformats.org/wordprocessingml/2006/main" xmlns:w14="http://schemas.microsoft.com/office/word/2010/wordml" xmlns:w15="http://schemas.microsoft.com/office/word/2012/wordml" xmlns:w16se="http://schemas.microsoft.com/office/word/2015/wordml/symex" mc:Ignorable="w14 w15 w16se">
+<w:styles xmlns:mc="http://schemas.openxmlformats.org/markup-compatibility/2006" xmlns:r="http://schemas.openxmlformats.org/officeDocument/2006/relationships" xmlns:w="http://schemas.openxmlformats.org/wordprocessingml/2006/main" xmlns:w14="http://schemas.microsoft.com/office/word/2010/wordml" xmlns:w15="http://schemas.microsoft.com/office/word/2012/wordml" xmlns:w16cid="http://schemas.microsoft.com/office/word/2016/wordml/cid" xmlns:w16se="http://schemas.microsoft.com/office/word/2015/wordml/symex" mc:Ignorable="w14 w15 w16se w16cid">
   <w:docDefaults>
     <w:rPrDefault>
       <w:rPr>
@@ -3437,7 +3849,7 @@
       </w:pPr>
     </w:pPrDefault>
   </w:docDefaults>
-  <w:latentStyles w:defLockedState="0" w:defUIPriority="99" w:defSemiHidden="0" w:defUnhideWhenUsed="0" w:defQFormat="0" w:count="371">
+  <w:latentStyles w:defLockedState="0" w:defUIPriority="99" w:defSemiHidden="0" w:defUnhideWhenUsed="0" w:defQFormat="0" w:count="375">
     <w:lsdException w:name="Normal" w:uiPriority="0" w:qFormat="1"/>
     <w:lsdException w:name="heading 1" w:uiPriority="9" w:qFormat="1"/>
     <w:lsdException w:name="heading 2" w:semiHidden="1" w:uiPriority="9" w:unhideWhenUsed="1" w:qFormat="1"/>
@@ -3543,7 +3955,6 @@
     <w:lsdException w:name="HTML Sample" w:semiHidden="1" w:unhideWhenUsed="1"/>
     <w:lsdException w:name="HTML Typewriter" w:semiHidden="1" w:unhideWhenUsed="1"/>
     <w:lsdException w:name="HTML Variable" w:semiHidden="1" w:unhideWhenUsed="1"/>
-    <w:lsdException w:name="Normal Table" w:semiHidden="1" w:unhideWhenUsed="1"/>
     <w:lsdException w:name="annotation subject" w:semiHidden="1" w:unhideWhenUsed="1"/>
     <w:lsdException w:name="No List" w:semiHidden="1" w:unhideWhenUsed="1"/>
     <w:lsdException w:name="Outline List 1" w:semiHidden="1" w:unhideWhenUsed="1"/>
@@ -3587,10 +3998,8 @@
     <w:lsdException w:name="Table Elegant" w:semiHidden="1" w:unhideWhenUsed="1"/>
     <w:lsdException w:name="Table Professional" w:semiHidden="1" w:unhideWhenUsed="1"/>
     <w:lsdException w:name="Table Subtle 1" w:semiHidden="1" w:unhideWhenUsed="1"/>
-    <w:lsdException w:name="Table Subtle 2" w:semiHidden="1" w:unhideWhenUsed="1"/>
     <w:lsdException w:name="Table Web 1" w:semiHidden="1" w:unhideWhenUsed="1"/>
     <w:lsdException w:name="Table Web 2" w:semiHidden="1" w:unhideWhenUsed="1"/>
-    <w:lsdException w:name="Table Web 3" w:semiHidden="1" w:unhideWhenUsed="1"/>
     <w:lsdException w:name="Balloon Text" w:semiHidden="1" w:unhideWhenUsed="1"/>
     <w:lsdException w:name="Table Grid" w:uiPriority="59"/>
     <w:lsdException w:name="Table Theme" w:semiHidden="1" w:unhideWhenUsed="1"/>
@@ -3809,6 +4218,10 @@
     <w:lsdException w:name="List Table 5 Dark Accent 6" w:uiPriority="50"/>
     <w:lsdException w:name="List Table 6 Colorful Accent 6" w:uiPriority="51"/>
     <w:lsdException w:name="List Table 7 Colorful Accent 6" w:uiPriority="52"/>
+    <w:lsdException w:name="Mention" w:semiHidden="1" w:unhideWhenUsed="1"/>
+    <w:lsdException w:name="Smart Hyperlink" w:semiHidden="1" w:unhideWhenUsed="1"/>
+    <w:lsdException w:name="Hashtag" w:semiHidden="1" w:unhideWhenUsed="1"/>
+    <w:lsdException w:name="Unresolved Mention" w:semiHidden="1" w:unhideWhenUsed="1"/>
   </w:latentStyles>
   <w:style w:type="paragraph" w:default="1" w:styleId="Normal">
     <w:name w:val="Normal"/>

</xml_diff>

<commit_message>
Corregir error al "analizar Docx"
</commit_message>
<xml_diff>
--- a/limpias/0025.docx
+++ b/limpias/0025.docx
@@ -1,6 +1,6 @@
 
 <file path=word/document.xml><?xml version="1.0" encoding="utf-8"?>
-<w:document xmlns:wpc="http://schemas.microsoft.com/office/word/2010/wordprocessingCanvas" xmlns:cx="http://schemas.microsoft.com/office/drawing/2014/chartex" xmlns:mc="http://schemas.openxmlformats.org/markup-compatibility/2006" xmlns:o="urn:schemas-microsoft-com:office:office" xmlns:r="http://schemas.openxmlformats.org/officeDocument/2006/relationships" xmlns:m="http://schemas.openxmlformats.org/officeDocument/2006/math" xmlns:v="urn:schemas-microsoft-com:vml" xmlns:wp14="http://schemas.microsoft.com/office/word/2010/wordprocessingDrawing" xmlns:wp="http://schemas.openxmlformats.org/drawingml/2006/wordprocessingDrawing" xmlns:w10="urn:schemas-microsoft-com:office:word" xmlns:w="http://schemas.openxmlformats.org/wordprocessingml/2006/main" xmlns:w14="http://schemas.microsoft.com/office/word/2010/wordml" xmlns:w15="http://schemas.microsoft.com/office/word/2012/wordml" xmlns:w16se="http://schemas.microsoft.com/office/word/2015/wordml/symex" xmlns:wpg="http://schemas.microsoft.com/office/word/2010/wordprocessingGroup" xmlns:wpi="http://schemas.microsoft.com/office/word/2010/wordprocessingInk" xmlns:wne="http://schemas.microsoft.com/office/word/2006/wordml" xmlns:wps="http://schemas.microsoft.com/office/word/2010/wordprocessingShape" mc:Ignorable="w14 w15 w16se wp14">
+<w:document xmlns:wpc="http://schemas.microsoft.com/office/word/2010/wordprocessingCanvas" xmlns:cx="http://schemas.microsoft.com/office/drawing/2014/chartex" xmlns:cx1="http://schemas.microsoft.com/office/drawing/2015/9/8/chartex" xmlns:cx2="http://schemas.microsoft.com/office/drawing/2015/10/21/chartex" xmlns:cx3="http://schemas.microsoft.com/office/drawing/2016/5/9/chartex" xmlns:cx4="http://schemas.microsoft.com/office/drawing/2016/5/10/chartex" xmlns:cx5="http://schemas.microsoft.com/office/drawing/2016/5/11/chartex" xmlns:cx6="http://schemas.microsoft.com/office/drawing/2016/5/12/chartex" xmlns:cx7="http://schemas.microsoft.com/office/drawing/2016/5/13/chartex" xmlns:cx8="http://schemas.microsoft.com/office/drawing/2016/5/14/chartex" xmlns:mc="http://schemas.openxmlformats.org/markup-compatibility/2006" xmlns:aink="http://schemas.microsoft.com/office/drawing/2016/ink" xmlns:am3d="http://schemas.microsoft.com/office/drawing/2017/model3d" xmlns:o="urn:schemas-microsoft-com:office:office" xmlns:r="http://schemas.openxmlformats.org/officeDocument/2006/relationships" xmlns:m="http://schemas.openxmlformats.org/officeDocument/2006/math" xmlns:v="urn:schemas-microsoft-com:vml" xmlns:wp14="http://schemas.microsoft.com/office/word/2010/wordprocessingDrawing" xmlns:wp="http://schemas.openxmlformats.org/drawingml/2006/wordprocessingDrawing" xmlns:w10="urn:schemas-microsoft-com:office:word" xmlns:w="http://schemas.openxmlformats.org/wordprocessingml/2006/main" xmlns:w14="http://schemas.microsoft.com/office/word/2010/wordml" xmlns:w15="http://schemas.microsoft.com/office/word/2012/wordml" xmlns:w16cid="http://schemas.microsoft.com/office/word/2016/wordml/cid" xmlns:w16se="http://schemas.microsoft.com/office/word/2015/wordml/symex" xmlns:wpg="http://schemas.microsoft.com/office/word/2010/wordprocessingGroup" xmlns:wpi="http://schemas.microsoft.com/office/word/2010/wordprocessingInk" xmlns:wne="http://schemas.microsoft.com/office/word/2006/wordml" xmlns:wps="http://schemas.microsoft.com/office/word/2010/wordprocessingShape" mc:Ignorable="w14 w15 w16se w16cid wp14">
   <w:body>
     <w:p>
       <w:pPr>
@@ -2214,6 +2214,8 @@
         </w:rPr>
         <w:t xml:space="preserve">. </w:t>
       </w:r>
+      <w:bookmarkStart w:id="0" w:name="_GoBack"/>
+      <w:bookmarkEnd w:id="0"/>
     </w:p>
     <w:p>
       <w:pPr>
@@ -2222,34 +2224,14 @@
         <w:rPr>
           <w:rFonts w:ascii="Book Antiqua" w:hAnsi="Book Antiqua" w:cs="Times New Roman"/>
           <w:sz w:val="24"/>
-          <w:u w:val="single"/>
-        </w:rPr>
-      </w:pPr>
-    </w:p>
-    <w:p>
-      <w:pPr>
-        <w:keepNext/>
-        <w:spacing w:after="180" w:line="240" w:lineRule="auto"/>
-        <w:rPr>
-          <w:rFonts w:ascii="Book Antiqua" w:hAnsi="Book Antiqua" w:cs="Times New Roman"/>
-          <w:sz w:val="24"/>
-        </w:rPr>
-      </w:pPr>
-      <w:r>
-        <w:rPr>
-          <w:rFonts w:ascii="Book Antiqua" w:hAnsi="Book Antiqua" w:cs="Times New Roman"/>
-          <w:sz w:val="24"/>
-        </w:rPr>
-        <w:t>A</w:t>
-      </w:r>
-      <w:bookmarkStart w:id="0" w:name="_GoBack"/>
-      <w:bookmarkEnd w:id="0"/>
-      <w:r>
-        <w:rPr>
-          <w:rFonts w:ascii="Book Antiqua" w:hAnsi="Book Antiqua" w:cs="Times New Roman"/>
-          <w:sz w:val="24"/>
-        </w:rPr>
-        <w:t>RTÍCULO</w:t>
+        </w:rPr>
+      </w:pPr>
+      <w:r>
+        <w:rPr>
+          <w:rFonts w:ascii="Book Antiqua" w:hAnsi="Book Antiqua" w:cs="Times New Roman"/>
+          <w:sz w:val="24"/>
+        </w:rPr>
+        <w:t>ARTÍCULO</w:t>
       </w:r>
       <w:r>
         <w:rPr>
@@ -2428,7 +2410,7 @@
 </file>
 
 <file path=word/endnotes.xml><?xml version="1.0" encoding="utf-8"?>
-<w:endnotes xmlns:wpc="http://schemas.microsoft.com/office/word/2010/wordprocessingCanvas" xmlns:cx="http://schemas.microsoft.com/office/drawing/2014/chartex" xmlns:mc="http://schemas.openxmlformats.org/markup-compatibility/2006" xmlns:o="urn:schemas-microsoft-com:office:office" xmlns:r="http://schemas.openxmlformats.org/officeDocument/2006/relationships" xmlns:m="http://schemas.openxmlformats.org/officeDocument/2006/math" xmlns:v="urn:schemas-microsoft-com:vml" xmlns:wp14="http://schemas.microsoft.com/office/word/2010/wordprocessingDrawing" xmlns:wp="http://schemas.openxmlformats.org/drawingml/2006/wordprocessingDrawing" xmlns:w10="urn:schemas-microsoft-com:office:word" xmlns:w="http://schemas.openxmlformats.org/wordprocessingml/2006/main" xmlns:w14="http://schemas.microsoft.com/office/word/2010/wordml" xmlns:w15="http://schemas.microsoft.com/office/word/2012/wordml" xmlns:w16se="http://schemas.microsoft.com/office/word/2015/wordml/symex" xmlns:wpg="http://schemas.microsoft.com/office/word/2010/wordprocessingGroup" xmlns:wpi="http://schemas.microsoft.com/office/word/2010/wordprocessingInk" xmlns:wne="http://schemas.microsoft.com/office/word/2006/wordml" xmlns:wps="http://schemas.microsoft.com/office/word/2010/wordprocessingShape" mc:Ignorable="w14 w15 w16se wp14">
+<w:endnotes xmlns:wpc="http://schemas.microsoft.com/office/word/2010/wordprocessingCanvas" xmlns:cx="http://schemas.microsoft.com/office/drawing/2014/chartex" xmlns:cx1="http://schemas.microsoft.com/office/drawing/2015/9/8/chartex" xmlns:cx2="http://schemas.microsoft.com/office/drawing/2015/10/21/chartex" xmlns:cx3="http://schemas.microsoft.com/office/drawing/2016/5/9/chartex" xmlns:cx4="http://schemas.microsoft.com/office/drawing/2016/5/10/chartex" xmlns:cx5="http://schemas.microsoft.com/office/drawing/2016/5/11/chartex" xmlns:cx6="http://schemas.microsoft.com/office/drawing/2016/5/12/chartex" xmlns:cx7="http://schemas.microsoft.com/office/drawing/2016/5/13/chartex" xmlns:cx8="http://schemas.microsoft.com/office/drawing/2016/5/14/chartex" xmlns:mc="http://schemas.openxmlformats.org/markup-compatibility/2006" xmlns:aink="http://schemas.microsoft.com/office/drawing/2016/ink" xmlns:am3d="http://schemas.microsoft.com/office/drawing/2017/model3d" xmlns:o="urn:schemas-microsoft-com:office:office" xmlns:r="http://schemas.openxmlformats.org/officeDocument/2006/relationships" xmlns:m="http://schemas.openxmlformats.org/officeDocument/2006/math" xmlns:v="urn:schemas-microsoft-com:vml" xmlns:wp14="http://schemas.microsoft.com/office/word/2010/wordprocessingDrawing" xmlns:wp="http://schemas.openxmlformats.org/drawingml/2006/wordprocessingDrawing" xmlns:w10="urn:schemas-microsoft-com:office:word" xmlns:w="http://schemas.openxmlformats.org/wordprocessingml/2006/main" xmlns:w14="http://schemas.microsoft.com/office/word/2010/wordml" xmlns:w15="http://schemas.microsoft.com/office/word/2012/wordml" xmlns:w16cid="http://schemas.microsoft.com/office/word/2016/wordml/cid" xmlns:w16se="http://schemas.microsoft.com/office/word/2015/wordml/symex" xmlns:wpg="http://schemas.microsoft.com/office/word/2010/wordprocessingGroup" xmlns:wpi="http://schemas.microsoft.com/office/word/2010/wordprocessingInk" xmlns:wne="http://schemas.microsoft.com/office/word/2006/wordml" xmlns:wps="http://schemas.microsoft.com/office/word/2010/wordprocessingShape" mc:Ignorable="w14 w15 w16se w16cid wp14">
   <w:endnote w:type="separator" w:id="-1">
     <w:p>
       <w:pPr>
@@ -2453,7 +2435,7 @@
 </file>
 
 <file path=word/footer1.xml><?xml version="1.0" encoding="utf-8"?>
-<w:ftr xmlns:wpc="http://schemas.microsoft.com/office/word/2010/wordprocessingCanvas" xmlns:cx="http://schemas.microsoft.com/office/drawing/2014/chartex" xmlns:mc="http://schemas.openxmlformats.org/markup-compatibility/2006" xmlns:o="urn:schemas-microsoft-com:office:office" xmlns:r="http://schemas.openxmlformats.org/officeDocument/2006/relationships" xmlns:m="http://schemas.openxmlformats.org/officeDocument/2006/math" xmlns:v="urn:schemas-microsoft-com:vml" xmlns:wp14="http://schemas.microsoft.com/office/word/2010/wordprocessingDrawing" xmlns:wp="http://schemas.openxmlformats.org/drawingml/2006/wordprocessingDrawing" xmlns:w10="urn:schemas-microsoft-com:office:word" xmlns:w="http://schemas.openxmlformats.org/wordprocessingml/2006/main" xmlns:w14="http://schemas.microsoft.com/office/word/2010/wordml" xmlns:w15="http://schemas.microsoft.com/office/word/2012/wordml" xmlns:w16se="http://schemas.microsoft.com/office/word/2015/wordml/symex" xmlns:wpg="http://schemas.microsoft.com/office/word/2010/wordprocessingGroup" xmlns:wpi="http://schemas.microsoft.com/office/word/2010/wordprocessingInk" xmlns:wne="http://schemas.microsoft.com/office/word/2006/wordml" xmlns:wps="http://schemas.microsoft.com/office/word/2010/wordprocessingShape" mc:Ignorable="w14 w15 w16se wp14">
+<w:ftr xmlns:wpc="http://schemas.microsoft.com/office/word/2010/wordprocessingCanvas" xmlns:cx="http://schemas.microsoft.com/office/drawing/2014/chartex" xmlns:cx1="http://schemas.microsoft.com/office/drawing/2015/9/8/chartex" xmlns:cx2="http://schemas.microsoft.com/office/drawing/2015/10/21/chartex" xmlns:cx3="http://schemas.microsoft.com/office/drawing/2016/5/9/chartex" xmlns:cx4="http://schemas.microsoft.com/office/drawing/2016/5/10/chartex" xmlns:cx5="http://schemas.microsoft.com/office/drawing/2016/5/11/chartex" xmlns:cx6="http://schemas.microsoft.com/office/drawing/2016/5/12/chartex" xmlns:cx7="http://schemas.microsoft.com/office/drawing/2016/5/13/chartex" xmlns:cx8="http://schemas.microsoft.com/office/drawing/2016/5/14/chartex" xmlns:mc="http://schemas.openxmlformats.org/markup-compatibility/2006" xmlns:aink="http://schemas.microsoft.com/office/drawing/2016/ink" xmlns:am3d="http://schemas.microsoft.com/office/drawing/2017/model3d" xmlns:o="urn:schemas-microsoft-com:office:office" xmlns:r="http://schemas.openxmlformats.org/officeDocument/2006/relationships" xmlns:m="http://schemas.openxmlformats.org/officeDocument/2006/math" xmlns:v="urn:schemas-microsoft-com:vml" xmlns:wp14="http://schemas.microsoft.com/office/word/2010/wordprocessingDrawing" xmlns:wp="http://schemas.openxmlformats.org/drawingml/2006/wordprocessingDrawing" xmlns:w10="urn:schemas-microsoft-com:office:word" xmlns:w="http://schemas.openxmlformats.org/wordprocessingml/2006/main" xmlns:w14="http://schemas.microsoft.com/office/word/2010/wordml" xmlns:w15="http://schemas.microsoft.com/office/word/2012/wordml" xmlns:w16cid="http://schemas.microsoft.com/office/word/2016/wordml/cid" xmlns:w16se="http://schemas.microsoft.com/office/word/2015/wordml/symex" xmlns:wpg="http://schemas.microsoft.com/office/word/2010/wordprocessingGroup" xmlns:wpi="http://schemas.microsoft.com/office/word/2010/wordprocessingInk" xmlns:wne="http://schemas.microsoft.com/office/word/2006/wordml" xmlns:wps="http://schemas.microsoft.com/office/word/2010/wordprocessingShape" mc:Ignorable="w14 w15 w16se w16cid wp14">
   <w:p>
     <w:pPr>
       <w:pStyle w:val="Piedepgina"/>
@@ -2468,7 +2450,7 @@
 </file>
 
 <file path=word/footnotes.xml><?xml version="1.0" encoding="utf-8"?>
-<w:footnotes xmlns:wpc="http://schemas.microsoft.com/office/word/2010/wordprocessingCanvas" xmlns:cx="http://schemas.microsoft.com/office/drawing/2014/chartex" xmlns:mc="http://schemas.openxmlformats.org/markup-compatibility/2006" xmlns:o="urn:schemas-microsoft-com:office:office" xmlns:r="http://schemas.openxmlformats.org/officeDocument/2006/relationships" xmlns:m="http://schemas.openxmlformats.org/officeDocument/2006/math" xmlns:v="urn:schemas-microsoft-com:vml" xmlns:wp14="http://schemas.microsoft.com/office/word/2010/wordprocessingDrawing" xmlns:wp="http://schemas.openxmlformats.org/drawingml/2006/wordprocessingDrawing" xmlns:w10="urn:schemas-microsoft-com:office:word" xmlns:w="http://schemas.openxmlformats.org/wordprocessingml/2006/main" xmlns:w14="http://schemas.microsoft.com/office/word/2010/wordml" xmlns:w15="http://schemas.microsoft.com/office/word/2012/wordml" xmlns:w16se="http://schemas.microsoft.com/office/word/2015/wordml/symex" xmlns:wpg="http://schemas.microsoft.com/office/word/2010/wordprocessingGroup" xmlns:wpi="http://schemas.microsoft.com/office/word/2010/wordprocessingInk" xmlns:wne="http://schemas.microsoft.com/office/word/2006/wordml" xmlns:wps="http://schemas.microsoft.com/office/word/2010/wordprocessingShape" mc:Ignorable="w14 w15 w16se wp14">
+<w:footnotes xmlns:wpc="http://schemas.microsoft.com/office/word/2010/wordprocessingCanvas" xmlns:cx="http://schemas.microsoft.com/office/drawing/2014/chartex" xmlns:cx1="http://schemas.microsoft.com/office/drawing/2015/9/8/chartex" xmlns:cx2="http://schemas.microsoft.com/office/drawing/2015/10/21/chartex" xmlns:cx3="http://schemas.microsoft.com/office/drawing/2016/5/9/chartex" xmlns:cx4="http://schemas.microsoft.com/office/drawing/2016/5/10/chartex" xmlns:cx5="http://schemas.microsoft.com/office/drawing/2016/5/11/chartex" xmlns:cx6="http://schemas.microsoft.com/office/drawing/2016/5/12/chartex" xmlns:cx7="http://schemas.microsoft.com/office/drawing/2016/5/13/chartex" xmlns:cx8="http://schemas.microsoft.com/office/drawing/2016/5/14/chartex" xmlns:mc="http://schemas.openxmlformats.org/markup-compatibility/2006" xmlns:aink="http://schemas.microsoft.com/office/drawing/2016/ink" xmlns:am3d="http://schemas.microsoft.com/office/drawing/2017/model3d" xmlns:o="urn:schemas-microsoft-com:office:office" xmlns:r="http://schemas.openxmlformats.org/officeDocument/2006/relationships" xmlns:m="http://schemas.openxmlformats.org/officeDocument/2006/math" xmlns:v="urn:schemas-microsoft-com:vml" xmlns:wp14="http://schemas.microsoft.com/office/word/2010/wordprocessingDrawing" xmlns:wp="http://schemas.openxmlformats.org/drawingml/2006/wordprocessingDrawing" xmlns:w10="urn:schemas-microsoft-com:office:word" xmlns:w="http://schemas.openxmlformats.org/wordprocessingml/2006/main" xmlns:w14="http://schemas.microsoft.com/office/word/2010/wordml" xmlns:w15="http://schemas.microsoft.com/office/word/2012/wordml" xmlns:w16cid="http://schemas.microsoft.com/office/word/2016/wordml/cid" xmlns:w16se="http://schemas.microsoft.com/office/word/2015/wordml/symex" xmlns:wpg="http://schemas.microsoft.com/office/word/2010/wordprocessingGroup" xmlns:wpi="http://schemas.microsoft.com/office/word/2010/wordprocessingInk" xmlns:wne="http://schemas.microsoft.com/office/word/2006/wordml" xmlns:wps="http://schemas.microsoft.com/office/word/2010/wordprocessingShape" mc:Ignorable="w14 w15 w16se w16cid wp14">
   <w:footnote w:type="separator" w:id="-1">
     <w:p>
       <w:pPr>
@@ -2493,7 +2475,7 @@
 </file>
 
 <file path=word/numbering.xml><?xml version="1.0" encoding="utf-8"?>
-<w:numbering xmlns:wpc="http://schemas.microsoft.com/office/word/2010/wordprocessingCanvas" xmlns:cx="http://schemas.microsoft.com/office/drawing/2014/chartex" xmlns:mc="http://schemas.openxmlformats.org/markup-compatibility/2006" xmlns:o="urn:schemas-microsoft-com:office:office" xmlns:r="http://schemas.openxmlformats.org/officeDocument/2006/relationships" xmlns:m="http://schemas.openxmlformats.org/officeDocument/2006/math" xmlns:v="urn:schemas-microsoft-com:vml" xmlns:wp14="http://schemas.microsoft.com/office/word/2010/wordprocessingDrawing" xmlns:wp="http://schemas.openxmlformats.org/drawingml/2006/wordprocessingDrawing" xmlns:w10="urn:schemas-microsoft-com:office:word" xmlns:w="http://schemas.openxmlformats.org/wordprocessingml/2006/main" xmlns:w14="http://schemas.microsoft.com/office/word/2010/wordml" xmlns:w15="http://schemas.microsoft.com/office/word/2012/wordml" xmlns:w16se="http://schemas.microsoft.com/office/word/2015/wordml/symex" xmlns:wpg="http://schemas.microsoft.com/office/word/2010/wordprocessingGroup" xmlns:wpi="http://schemas.microsoft.com/office/word/2010/wordprocessingInk" xmlns:wne="http://schemas.microsoft.com/office/word/2006/wordml" xmlns:wps="http://schemas.microsoft.com/office/word/2010/wordprocessingShape" mc:Ignorable="w14 w15 w16se wp14">
+<w:numbering xmlns:wpc="http://schemas.microsoft.com/office/word/2010/wordprocessingCanvas" xmlns:cx="http://schemas.microsoft.com/office/drawing/2014/chartex" xmlns:cx1="http://schemas.microsoft.com/office/drawing/2015/9/8/chartex" xmlns:cx2="http://schemas.microsoft.com/office/drawing/2015/10/21/chartex" xmlns:cx3="http://schemas.microsoft.com/office/drawing/2016/5/9/chartex" xmlns:cx4="http://schemas.microsoft.com/office/drawing/2016/5/10/chartex" xmlns:cx5="http://schemas.microsoft.com/office/drawing/2016/5/11/chartex" xmlns:cx6="http://schemas.microsoft.com/office/drawing/2016/5/12/chartex" xmlns:cx7="http://schemas.microsoft.com/office/drawing/2016/5/13/chartex" xmlns:cx8="http://schemas.microsoft.com/office/drawing/2016/5/14/chartex" xmlns:mc="http://schemas.openxmlformats.org/markup-compatibility/2006" xmlns:aink="http://schemas.microsoft.com/office/drawing/2016/ink" xmlns:am3d="http://schemas.microsoft.com/office/drawing/2017/model3d" xmlns:o="urn:schemas-microsoft-com:office:office" xmlns:r="http://schemas.openxmlformats.org/officeDocument/2006/relationships" xmlns:m="http://schemas.openxmlformats.org/officeDocument/2006/math" xmlns:v="urn:schemas-microsoft-com:vml" xmlns:wp14="http://schemas.microsoft.com/office/word/2010/wordprocessingDrawing" xmlns:wp="http://schemas.openxmlformats.org/drawingml/2006/wordprocessingDrawing" xmlns:w10="urn:schemas-microsoft-com:office:word" xmlns:w="http://schemas.openxmlformats.org/wordprocessingml/2006/main" xmlns:w14="http://schemas.microsoft.com/office/word/2010/wordml" xmlns:w15="http://schemas.microsoft.com/office/word/2012/wordml" xmlns:w16cid="http://schemas.microsoft.com/office/word/2016/wordml/cid" xmlns:w16se="http://schemas.microsoft.com/office/word/2015/wordml/symex" xmlns:wpg="http://schemas.microsoft.com/office/word/2010/wordprocessingGroup" xmlns:wpi="http://schemas.microsoft.com/office/word/2010/wordprocessingInk" xmlns:wne="http://schemas.microsoft.com/office/word/2006/wordml" xmlns:wps="http://schemas.microsoft.com/office/word/2010/wordprocessingShape" mc:Ignorable="w14 w15 w16se w16cid wp14">
   <w:abstractNum w:abstractNumId="0" w15:restartNumberingAfterBreak="0">
     <w:nsid w:val="0CC04E09"/>
     <w:multiLevelType w:val="hybridMultilevel"/>
@@ -3857,7 +3839,7 @@
 </file>
 
 <file path=word/styles.xml><?xml version="1.0" encoding="utf-8"?>
-<w:styles xmlns:mc="http://schemas.openxmlformats.org/markup-compatibility/2006" xmlns:r="http://schemas.openxmlformats.org/officeDocument/2006/relationships" xmlns:w="http://schemas.openxmlformats.org/wordprocessingml/2006/main" xmlns:w14="http://schemas.microsoft.com/office/word/2010/wordml" xmlns:w15="http://schemas.microsoft.com/office/word/2012/wordml" xmlns:w16se="http://schemas.microsoft.com/office/word/2015/wordml/symex" mc:Ignorable="w14 w15 w16se">
+<w:styles xmlns:mc="http://schemas.openxmlformats.org/markup-compatibility/2006" xmlns:r="http://schemas.openxmlformats.org/officeDocument/2006/relationships" xmlns:w="http://schemas.openxmlformats.org/wordprocessingml/2006/main" xmlns:w14="http://schemas.microsoft.com/office/word/2010/wordml" xmlns:w15="http://schemas.microsoft.com/office/word/2012/wordml" xmlns:w16cid="http://schemas.microsoft.com/office/word/2016/wordml/cid" xmlns:w16se="http://schemas.microsoft.com/office/word/2015/wordml/symex" mc:Ignorable="w14 w15 w16se w16cid">
   <w:docDefaults>
     <w:rPrDefault>
       <w:rPr>
@@ -3874,7 +3856,7 @@
       </w:pPr>
     </w:pPrDefault>
   </w:docDefaults>
-  <w:latentStyles w:defLockedState="0" w:defUIPriority="99" w:defSemiHidden="0" w:defUnhideWhenUsed="0" w:defQFormat="0" w:count="371">
+  <w:latentStyles w:defLockedState="0" w:defUIPriority="99" w:defSemiHidden="0" w:defUnhideWhenUsed="0" w:defQFormat="0" w:count="375">
     <w:lsdException w:name="Normal" w:uiPriority="0" w:qFormat="1"/>
     <w:lsdException w:name="heading 1" w:uiPriority="9" w:qFormat="1"/>
     <w:lsdException w:name="heading 2" w:semiHidden="1" w:uiPriority="9" w:unhideWhenUsed="1" w:qFormat="1"/>
@@ -3980,7 +3962,6 @@
     <w:lsdException w:name="HTML Sample" w:semiHidden="1" w:unhideWhenUsed="1"/>
     <w:lsdException w:name="HTML Typewriter" w:semiHidden="1" w:unhideWhenUsed="1"/>
     <w:lsdException w:name="HTML Variable" w:semiHidden="1" w:unhideWhenUsed="1"/>
-    <w:lsdException w:name="Normal Table" w:semiHidden="1" w:unhideWhenUsed="1"/>
     <w:lsdException w:name="annotation subject" w:semiHidden="1" w:unhideWhenUsed="1"/>
     <w:lsdException w:name="No List" w:semiHidden="1" w:unhideWhenUsed="1"/>
     <w:lsdException w:name="Outline List 1" w:semiHidden="1" w:unhideWhenUsed="1"/>
@@ -4024,10 +4005,8 @@
     <w:lsdException w:name="Table Elegant" w:semiHidden="1" w:unhideWhenUsed="1"/>
     <w:lsdException w:name="Table Professional" w:semiHidden="1" w:unhideWhenUsed="1"/>
     <w:lsdException w:name="Table Subtle 1" w:semiHidden="1" w:unhideWhenUsed="1"/>
-    <w:lsdException w:name="Table Subtle 2" w:semiHidden="1" w:unhideWhenUsed="1"/>
     <w:lsdException w:name="Table Web 1" w:semiHidden="1" w:unhideWhenUsed="1"/>
     <w:lsdException w:name="Table Web 2" w:semiHidden="1" w:unhideWhenUsed="1"/>
-    <w:lsdException w:name="Table Web 3" w:semiHidden="1" w:unhideWhenUsed="1"/>
     <w:lsdException w:name="Balloon Text" w:semiHidden="1" w:unhideWhenUsed="1"/>
     <w:lsdException w:name="Table Grid" w:uiPriority="59"/>
     <w:lsdException w:name="Table Theme" w:semiHidden="1" w:unhideWhenUsed="1"/>
@@ -4246,6 +4225,10 @@
     <w:lsdException w:name="List Table 5 Dark Accent 6" w:uiPriority="50"/>
     <w:lsdException w:name="List Table 6 Colorful Accent 6" w:uiPriority="51"/>
     <w:lsdException w:name="List Table 7 Colorful Accent 6" w:uiPriority="52"/>
+    <w:lsdException w:name="Mention" w:semiHidden="1" w:unhideWhenUsed="1"/>
+    <w:lsdException w:name="Smart Hyperlink" w:semiHidden="1" w:unhideWhenUsed="1"/>
+    <w:lsdException w:name="Hashtag" w:semiHidden="1" w:unhideWhenUsed="1"/>
+    <w:lsdException w:name="Unresolved Mention" w:semiHidden="1" w:unhideWhenUsed="1"/>
   </w:latentStyles>
   <w:style w:type="paragraph" w:default="1" w:styleId="Normal">
     <w:name w:val="Normal"/>

</xml_diff>